<commit_message>
thicker rect borders, adaptive diff also changes height value
</commit_message>
<xml_diff>
--- a/Trackit_v3/Trackit_SOP.docx
+++ b/Trackit_v3/Trackit_SOP.docx
@@ -243,7 +243,7 @@
         </w:rPr>
         <w:fldChar w:fldCharType="separate"/>
       </w:r>
-      <w:hyperlink w:anchor="_Toc150864098" w:history="1">
+      <w:hyperlink w:anchor="_Toc151048082" w:history="1">
         <w:r>
           <w:rPr>
             <w:rStyle w:val="Hyperlink"/>
@@ -271,7 +271,7 @@
             <w:noProof/>
             <w:webHidden/>
           </w:rPr>
-          <w:instrText xml:space="preserve"> PAGEREF _Toc150864098 \h </w:instrText>
+          <w:instrText xml:space="preserve"> PAGEREF _Toc151048082 \h </w:instrText>
         </w:r>
         <w:r>
           <w:rPr>
@@ -315,11 +315,12 @@
           <w:szCs w:val="22"/>
         </w:rPr>
       </w:pPr>
-      <w:hyperlink w:anchor="_Toc150864099" w:history="1">
+      <w:hyperlink w:anchor="_Toc151048083" w:history="1">
         <w:r>
           <w:rPr>
             <w:rStyle w:val="Hyperlink"/>
             <w:noProof/>
+            <w:lang w:val="en-US"/>
           </w:rPr>
           <w:t>How to install</w:t>
         </w:r>
@@ -342,7 +343,7 @@
             <w:noProof/>
             <w:webHidden/>
           </w:rPr>
-          <w:instrText xml:space="preserve"> PAGEREF _Toc150864099 \h </w:instrText>
+          <w:instrText xml:space="preserve"> PAGEREF _Toc151048083 \h </w:instrText>
         </w:r>
         <w:r>
           <w:rPr>
@@ -386,7 +387,443 @@
           <w:szCs w:val="22"/>
         </w:rPr>
       </w:pPr>
-      <w:hyperlink w:anchor="_Toc150864100" w:history="1">
+      <w:hyperlink w:anchor="_Toc151048084" w:history="1">
+        <w:r>
+          <w:rPr>
+            <w:rStyle w:val="Hyperlink"/>
+            <w:noProof/>
+            <w:lang w:val="en-US"/>
+          </w:rPr>
+          <w:t>Menu items</w:t>
+        </w:r>
+        <w:r>
+          <w:rPr>
+            <w:noProof/>
+            <w:webHidden/>
+          </w:rPr>
+          <w:tab/>
+        </w:r>
+        <w:r>
+          <w:rPr>
+            <w:noProof/>
+            <w:webHidden/>
+          </w:rPr>
+          <w:fldChar w:fldCharType="begin"/>
+        </w:r>
+        <w:r>
+          <w:rPr>
+            <w:noProof/>
+            <w:webHidden/>
+          </w:rPr>
+          <w:instrText xml:space="preserve"> PAGEREF _Toc151048084 \h </w:instrText>
+        </w:r>
+        <w:r>
+          <w:rPr>
+            <w:noProof/>
+            <w:webHidden/>
+          </w:rPr>
+        </w:r>
+        <w:r>
+          <w:rPr>
+            <w:noProof/>
+            <w:webHidden/>
+          </w:rPr>
+          <w:fldChar w:fldCharType="separate"/>
+        </w:r>
+        <w:r>
+          <w:rPr>
+            <w:noProof/>
+            <w:webHidden/>
+          </w:rPr>
+          <w:t>4</w:t>
+        </w:r>
+        <w:r>
+          <w:rPr>
+            <w:noProof/>
+            <w:webHidden/>
+          </w:rPr>
+          <w:fldChar w:fldCharType="end"/>
+        </w:r>
+      </w:hyperlink>
+    </w:p>
+    <w:p>
+      <w:pPr>
+        <w:pStyle w:val="TOC2"/>
+        <w:tabs>
+          <w:tab w:val="right" w:leader="dot" w:pos="9628"/>
+        </w:tabs>
+        <w:rPr>
+          <w:rFonts w:asciiTheme="minorHAnsi" w:eastAsiaTheme="minorEastAsia" w:hAnsiTheme="minorHAnsi" w:cstheme="minorBidi"/>
+          <w:b w:val="0"/>
+          <w:bCs w:val="0"/>
+          <w:noProof/>
+          <w:sz w:val="22"/>
+          <w:szCs w:val="22"/>
+        </w:rPr>
+      </w:pPr>
+      <w:hyperlink w:anchor="_Toc151048085" w:history="1">
+        <w:r>
+          <w:rPr>
+            <w:rStyle w:val="Hyperlink"/>
+            <w:noProof/>
+            <w:lang w:val="en-US"/>
+          </w:rPr>
+          <w:t>Home menu</w:t>
+        </w:r>
+        <w:r>
+          <w:rPr>
+            <w:noProof/>
+            <w:webHidden/>
+          </w:rPr>
+          <w:tab/>
+        </w:r>
+        <w:r>
+          <w:rPr>
+            <w:noProof/>
+            <w:webHidden/>
+          </w:rPr>
+          <w:fldChar w:fldCharType="begin"/>
+        </w:r>
+        <w:r>
+          <w:rPr>
+            <w:noProof/>
+            <w:webHidden/>
+          </w:rPr>
+          <w:instrText xml:space="preserve"> PAGEREF _Toc151048085 \h </w:instrText>
+        </w:r>
+        <w:r>
+          <w:rPr>
+            <w:noProof/>
+            <w:webHidden/>
+          </w:rPr>
+        </w:r>
+        <w:r>
+          <w:rPr>
+            <w:noProof/>
+            <w:webHidden/>
+          </w:rPr>
+          <w:fldChar w:fldCharType="separate"/>
+        </w:r>
+        <w:r>
+          <w:rPr>
+            <w:noProof/>
+            <w:webHidden/>
+          </w:rPr>
+          <w:t>4</w:t>
+        </w:r>
+        <w:r>
+          <w:rPr>
+            <w:noProof/>
+            <w:webHidden/>
+          </w:rPr>
+          <w:fldChar w:fldCharType="end"/>
+        </w:r>
+      </w:hyperlink>
+    </w:p>
+    <w:p>
+      <w:pPr>
+        <w:pStyle w:val="TOC2"/>
+        <w:tabs>
+          <w:tab w:val="right" w:leader="dot" w:pos="9628"/>
+        </w:tabs>
+        <w:rPr>
+          <w:rFonts w:asciiTheme="minorHAnsi" w:eastAsiaTheme="minorEastAsia" w:hAnsiTheme="minorHAnsi" w:cstheme="minorBidi"/>
+          <w:b w:val="0"/>
+          <w:bCs w:val="0"/>
+          <w:noProof/>
+          <w:sz w:val="22"/>
+          <w:szCs w:val="22"/>
+        </w:rPr>
+      </w:pPr>
+      <w:hyperlink w:anchor="_Toc151048086" w:history="1">
+        <w:r>
+          <w:rPr>
+            <w:rStyle w:val="Hyperlink"/>
+            <w:noProof/>
+            <w:lang w:val="en-US"/>
+          </w:rPr>
+          <w:t>Configuration</w:t>
+        </w:r>
+        <w:r>
+          <w:rPr>
+            <w:noProof/>
+            <w:webHidden/>
+          </w:rPr>
+          <w:tab/>
+        </w:r>
+        <w:r>
+          <w:rPr>
+            <w:noProof/>
+            <w:webHidden/>
+          </w:rPr>
+          <w:fldChar w:fldCharType="begin"/>
+        </w:r>
+        <w:r>
+          <w:rPr>
+            <w:noProof/>
+            <w:webHidden/>
+          </w:rPr>
+          <w:instrText xml:space="preserve"> PAGEREF _Toc151048086 \h </w:instrText>
+        </w:r>
+        <w:r>
+          <w:rPr>
+            <w:noProof/>
+            <w:webHidden/>
+          </w:rPr>
+        </w:r>
+        <w:r>
+          <w:rPr>
+            <w:noProof/>
+            <w:webHidden/>
+          </w:rPr>
+          <w:fldChar w:fldCharType="separate"/>
+        </w:r>
+        <w:r>
+          <w:rPr>
+            <w:noProof/>
+            <w:webHidden/>
+          </w:rPr>
+          <w:t>4</w:t>
+        </w:r>
+        <w:r>
+          <w:rPr>
+            <w:noProof/>
+            <w:webHidden/>
+          </w:rPr>
+          <w:fldChar w:fldCharType="end"/>
+        </w:r>
+      </w:hyperlink>
+    </w:p>
+    <w:p>
+      <w:pPr>
+        <w:pStyle w:val="TOC3"/>
+        <w:tabs>
+          <w:tab w:val="right" w:leader="dot" w:pos="9628"/>
+        </w:tabs>
+        <w:rPr>
+          <w:rFonts w:asciiTheme="minorHAnsi" w:eastAsiaTheme="minorEastAsia" w:hAnsiTheme="minorHAnsi" w:cstheme="minorBidi"/>
+          <w:noProof/>
+          <w:sz w:val="22"/>
+          <w:szCs w:val="22"/>
+        </w:rPr>
+      </w:pPr>
+      <w:hyperlink w:anchor="_Toc151048087" w:history="1">
+        <w:r>
+          <w:rPr>
+            <w:rStyle w:val="Hyperlink"/>
+            <w:noProof/>
+            <w:lang w:val="en-US"/>
+          </w:rPr>
+          <w:t>Show Base Configuration</w:t>
+        </w:r>
+        <w:r>
+          <w:rPr>
+            <w:noProof/>
+            <w:webHidden/>
+          </w:rPr>
+          <w:tab/>
+        </w:r>
+        <w:r>
+          <w:rPr>
+            <w:noProof/>
+            <w:webHidden/>
+          </w:rPr>
+          <w:fldChar w:fldCharType="begin"/>
+        </w:r>
+        <w:r>
+          <w:rPr>
+            <w:noProof/>
+            <w:webHidden/>
+          </w:rPr>
+          <w:instrText xml:space="preserve"> PAGEREF _Toc151048087 \h </w:instrText>
+        </w:r>
+        <w:r>
+          <w:rPr>
+            <w:noProof/>
+            <w:webHidden/>
+          </w:rPr>
+        </w:r>
+        <w:r>
+          <w:rPr>
+            <w:noProof/>
+            <w:webHidden/>
+          </w:rPr>
+          <w:fldChar w:fldCharType="separate"/>
+        </w:r>
+        <w:r>
+          <w:rPr>
+            <w:noProof/>
+            <w:webHidden/>
+          </w:rPr>
+          <w:t>5</w:t>
+        </w:r>
+        <w:r>
+          <w:rPr>
+            <w:noProof/>
+            <w:webHidden/>
+          </w:rPr>
+          <w:fldChar w:fldCharType="end"/>
+        </w:r>
+      </w:hyperlink>
+    </w:p>
+    <w:p>
+      <w:pPr>
+        <w:pStyle w:val="TOC3"/>
+        <w:tabs>
+          <w:tab w:val="right" w:leader="dot" w:pos="9628"/>
+        </w:tabs>
+        <w:rPr>
+          <w:rFonts w:asciiTheme="minorHAnsi" w:eastAsiaTheme="minorEastAsia" w:hAnsiTheme="minorHAnsi" w:cstheme="minorBidi"/>
+          <w:noProof/>
+          <w:sz w:val="22"/>
+          <w:szCs w:val="22"/>
+        </w:rPr>
+      </w:pPr>
+      <w:hyperlink w:anchor="_Toc151048088" w:history="1">
+        <w:r>
+          <w:rPr>
+            <w:rStyle w:val="Hyperlink"/>
+            <w:noProof/>
+            <w:lang w:val="en-US"/>
+          </w:rPr>
+          <w:t>Show Game Configuration</w:t>
+        </w:r>
+        <w:r>
+          <w:rPr>
+            <w:noProof/>
+            <w:webHidden/>
+          </w:rPr>
+          <w:tab/>
+        </w:r>
+        <w:r>
+          <w:rPr>
+            <w:noProof/>
+            <w:webHidden/>
+          </w:rPr>
+          <w:fldChar w:fldCharType="begin"/>
+        </w:r>
+        <w:r>
+          <w:rPr>
+            <w:noProof/>
+            <w:webHidden/>
+          </w:rPr>
+          <w:instrText xml:space="preserve"> PAGEREF _Toc151048088 \h </w:instrText>
+        </w:r>
+        <w:r>
+          <w:rPr>
+            <w:noProof/>
+            <w:webHidden/>
+          </w:rPr>
+        </w:r>
+        <w:r>
+          <w:rPr>
+            <w:noProof/>
+            <w:webHidden/>
+          </w:rPr>
+          <w:fldChar w:fldCharType="separate"/>
+        </w:r>
+        <w:r>
+          <w:rPr>
+            <w:noProof/>
+            <w:webHidden/>
+          </w:rPr>
+          <w:t>8</w:t>
+        </w:r>
+        <w:r>
+          <w:rPr>
+            <w:noProof/>
+            <w:webHidden/>
+          </w:rPr>
+          <w:fldChar w:fldCharType="end"/>
+        </w:r>
+      </w:hyperlink>
+    </w:p>
+    <w:p>
+      <w:pPr>
+        <w:pStyle w:val="TOC3"/>
+        <w:tabs>
+          <w:tab w:val="right" w:leader="dot" w:pos="9628"/>
+        </w:tabs>
+        <w:rPr>
+          <w:rFonts w:asciiTheme="minorHAnsi" w:eastAsiaTheme="minorEastAsia" w:hAnsiTheme="minorHAnsi" w:cstheme="minorBidi"/>
+          <w:noProof/>
+          <w:sz w:val="22"/>
+          <w:szCs w:val="22"/>
+        </w:rPr>
+      </w:pPr>
+      <w:hyperlink w:anchor="_Toc151048089" w:history="1">
+        <w:r>
+          <w:rPr>
+            <w:rStyle w:val="Hyperlink"/>
+            <w:noProof/>
+            <w:lang w:val="en-US"/>
+          </w:rPr>
+          <w:t>Show Serial Configuration</w:t>
+        </w:r>
+        <w:r>
+          <w:rPr>
+            <w:noProof/>
+            <w:webHidden/>
+          </w:rPr>
+          <w:tab/>
+        </w:r>
+        <w:r>
+          <w:rPr>
+            <w:noProof/>
+            <w:webHidden/>
+          </w:rPr>
+          <w:fldChar w:fldCharType="begin"/>
+        </w:r>
+        <w:r>
+          <w:rPr>
+            <w:noProof/>
+            <w:webHidden/>
+          </w:rPr>
+          <w:instrText xml:space="preserve"> PAGEREF _Toc151048089 \h </w:instrText>
+        </w:r>
+        <w:r>
+          <w:rPr>
+            <w:noProof/>
+            <w:webHidden/>
+          </w:rPr>
+        </w:r>
+        <w:r>
+          <w:rPr>
+            <w:noProof/>
+            <w:webHidden/>
+          </w:rPr>
+          <w:fldChar w:fldCharType="separate"/>
+        </w:r>
+        <w:r>
+          <w:rPr>
+            <w:noProof/>
+            <w:webHidden/>
+          </w:rPr>
+          <w:t>13</w:t>
+        </w:r>
+        <w:r>
+          <w:rPr>
+            <w:noProof/>
+            <w:webHidden/>
+          </w:rPr>
+          <w:fldChar w:fldCharType="end"/>
+        </w:r>
+      </w:hyperlink>
+    </w:p>
+    <w:p>
+      <w:pPr>
+        <w:pStyle w:val="TOC1"/>
+        <w:rPr>
+          <w:rFonts w:asciiTheme="minorHAnsi" w:eastAsiaTheme="minorEastAsia" w:hAnsiTheme="minorHAnsi" w:cstheme="minorBidi"/>
+          <w:b w:val="0"/>
+          <w:bCs w:val="0"/>
+          <w:caps w:val="0"/>
+          <w:noProof/>
+          <w:sz w:val="22"/>
+          <w:szCs w:val="22"/>
+        </w:rPr>
+      </w:pPr>
+      <w:hyperlink w:anchor="_Toc151048090" w:history="1">
         <w:r>
           <w:rPr>
             <w:rStyle w:val="Hyperlink"/>
@@ -414,7 +851,7 @@
             <w:noProof/>
             <w:webHidden/>
           </w:rPr>
-          <w:instrText xml:space="preserve"> PAGEREF _Toc150864100 \h </w:instrText>
+          <w:instrText xml:space="preserve"> PAGEREF _Toc151048090 \h </w:instrText>
         </w:r>
         <w:r>
           <w:rPr>
@@ -434,7 +871,7 @@
             <w:noProof/>
             <w:webHidden/>
           </w:rPr>
-          <w:t>3</w:t>
+          <w:t>13</w:t>
         </w:r>
         <w:r>
           <w:rPr>
@@ -460,7 +897,7 @@
           <w:szCs w:val="22"/>
         </w:rPr>
       </w:pPr>
-      <w:hyperlink w:anchor="_Toc150864101" w:history="1">
+      <w:hyperlink w:anchor="_Toc151048091" w:history="1">
         <w:r>
           <w:rPr>
             <w:rStyle w:val="Hyperlink"/>
@@ -488,7 +925,7 @@
             <w:noProof/>
             <w:webHidden/>
           </w:rPr>
-          <w:instrText xml:space="preserve"> PAGEREF _Toc150864101 \h </w:instrText>
+          <w:instrText xml:space="preserve"> PAGEREF _Toc151048091 \h </w:instrText>
         </w:r>
         <w:r>
           <w:rPr>
@@ -508,7 +945,7 @@
             <w:noProof/>
             <w:webHidden/>
           </w:rPr>
-          <w:t>3</w:t>
+          <w:t>13</w:t>
         </w:r>
         <w:r>
           <w:rPr>
@@ -534,7 +971,7 @@
           <w:szCs w:val="22"/>
         </w:rPr>
       </w:pPr>
-      <w:hyperlink w:anchor="_Toc150864102" w:history="1">
+      <w:hyperlink w:anchor="_Toc151048092" w:history="1">
         <w:r>
           <w:rPr>
             <w:rStyle w:val="Hyperlink"/>
@@ -562,7 +999,7 @@
             <w:noProof/>
             <w:webHidden/>
           </w:rPr>
-          <w:instrText xml:space="preserve"> PAGEREF _Toc150864102 \h </w:instrText>
+          <w:instrText xml:space="preserve"> PAGEREF _Toc151048092 \h </w:instrText>
         </w:r>
         <w:r>
           <w:rPr>
@@ -582,7 +1019,7 @@
             <w:noProof/>
             <w:webHidden/>
           </w:rPr>
-          <w:t>3</w:t>
+          <w:t>13</w:t>
         </w:r>
         <w:r>
           <w:rPr>
@@ -608,7 +1045,7 @@
           <w:szCs w:val="22"/>
         </w:rPr>
       </w:pPr>
-      <w:hyperlink w:anchor="_Toc150864103" w:history="1">
+      <w:hyperlink w:anchor="_Toc151048093" w:history="1">
         <w:r>
           <w:rPr>
             <w:rStyle w:val="Hyperlink"/>
@@ -636,7 +1073,7 @@
             <w:noProof/>
             <w:webHidden/>
           </w:rPr>
-          <w:instrText xml:space="preserve"> PAGEREF _Toc150864103 \h </w:instrText>
+          <w:instrText xml:space="preserve"> PAGEREF _Toc151048093 \h </w:instrText>
         </w:r>
         <w:r>
           <w:rPr>
@@ -656,7 +1093,7 @@
             <w:noProof/>
             <w:webHidden/>
           </w:rPr>
-          <w:t>3</w:t>
+          <w:t>13</w:t>
         </w:r>
         <w:r>
           <w:rPr>
@@ -682,7 +1119,7 @@
           <w:szCs w:val="22"/>
         </w:rPr>
       </w:pPr>
-      <w:hyperlink w:anchor="_Toc150864104" w:history="1">
+      <w:hyperlink w:anchor="_Toc151048094" w:history="1">
         <w:r>
           <w:rPr>
             <w:rStyle w:val="Hyperlink"/>
@@ -710,7 +1147,7 @@
             <w:noProof/>
             <w:webHidden/>
           </w:rPr>
-          <w:instrText xml:space="preserve"> PAGEREF _Toc150864104 \h </w:instrText>
+          <w:instrText xml:space="preserve"> PAGEREF _Toc151048094 \h </w:instrText>
         </w:r>
         <w:r>
           <w:rPr>
@@ -730,7 +1167,7 @@
             <w:noProof/>
             <w:webHidden/>
           </w:rPr>
-          <w:t>3</w:t>
+          <w:t>13</w:t>
         </w:r>
         <w:r>
           <w:rPr>
@@ -754,7 +1191,7 @@
           <w:szCs w:val="22"/>
         </w:rPr>
       </w:pPr>
-      <w:hyperlink w:anchor="_Toc150864105" w:history="1">
+      <w:hyperlink w:anchor="_Toc151048095" w:history="1">
         <w:r>
           <w:rPr>
             <w:rStyle w:val="Hyperlink"/>
@@ -782,7 +1219,7 @@
             <w:noProof/>
             <w:webHidden/>
           </w:rPr>
-          <w:instrText xml:space="preserve"> PAGEREF _Toc150864105 \h </w:instrText>
+          <w:instrText xml:space="preserve"> PAGEREF _Toc151048095 \h </w:instrText>
         </w:r>
         <w:r>
           <w:rPr>
@@ -802,7 +1239,7 @@
             <w:noProof/>
             <w:webHidden/>
           </w:rPr>
-          <w:t>3</w:t>
+          <w:t>13</w:t>
         </w:r>
         <w:r>
           <w:rPr>
@@ -828,7 +1265,7 @@
           <w:szCs w:val="22"/>
         </w:rPr>
       </w:pPr>
-      <w:hyperlink w:anchor="_Toc150864106" w:history="1">
+      <w:hyperlink w:anchor="_Toc151048096" w:history="1">
         <w:r>
           <w:rPr>
             <w:rStyle w:val="Hyperlink"/>
@@ -856,7 +1293,7 @@
             <w:noProof/>
             <w:webHidden/>
           </w:rPr>
-          <w:instrText xml:space="preserve"> PAGEREF _Toc150864106 \h </w:instrText>
+          <w:instrText xml:space="preserve"> PAGEREF _Toc151048096 \h </w:instrText>
         </w:r>
         <w:r>
           <w:rPr>
@@ -876,7 +1313,7 @@
             <w:noProof/>
             <w:webHidden/>
           </w:rPr>
-          <w:t>3</w:t>
+          <w:t>13</w:t>
         </w:r>
         <w:r>
           <w:rPr>
@@ -902,7 +1339,7 @@
           <w:szCs w:val="22"/>
         </w:rPr>
       </w:pPr>
-      <w:hyperlink w:anchor="_Toc150864107" w:history="1">
+      <w:hyperlink w:anchor="_Toc151048097" w:history="1">
         <w:r>
           <w:rPr>
             <w:rStyle w:val="Hyperlink"/>
@@ -930,7 +1367,7 @@
             <w:noProof/>
             <w:webHidden/>
           </w:rPr>
-          <w:instrText xml:space="preserve"> PAGEREF _Toc150864107 \h </w:instrText>
+          <w:instrText xml:space="preserve"> PAGEREF _Toc151048097 \h </w:instrText>
         </w:r>
         <w:r>
           <w:rPr>
@@ -950,7 +1387,7 @@
             <w:noProof/>
             <w:webHidden/>
           </w:rPr>
-          <w:t>3</w:t>
+          <w:t>13</w:t>
         </w:r>
         <w:r>
           <w:rPr>
@@ -976,7 +1413,7 @@
           <w:szCs w:val="22"/>
         </w:rPr>
       </w:pPr>
-      <w:hyperlink w:anchor="_Toc150864108" w:history="1">
+      <w:hyperlink w:anchor="_Toc151048098" w:history="1">
         <w:r>
           <w:rPr>
             <w:rStyle w:val="Hyperlink"/>
@@ -1004,7 +1441,7 @@
             <w:noProof/>
             <w:webHidden/>
           </w:rPr>
-          <w:instrText xml:space="preserve"> PAGEREF _Toc150864108 \h </w:instrText>
+          <w:instrText xml:space="preserve"> PAGEREF _Toc151048098 \h </w:instrText>
         </w:r>
         <w:r>
           <w:rPr>
@@ -1024,7 +1461,7 @@
             <w:noProof/>
             <w:webHidden/>
           </w:rPr>
-          <w:t>3</w:t>
+          <w:t>13</w:t>
         </w:r>
         <w:r>
           <w:rPr>
@@ -1050,7 +1487,7 @@
           <w:szCs w:val="22"/>
         </w:rPr>
       </w:pPr>
-      <w:hyperlink w:anchor="_Toc150864109" w:history="1">
+      <w:hyperlink w:anchor="_Toc151048099" w:history="1">
         <w:r>
           <w:rPr>
             <w:rStyle w:val="Hyperlink"/>
@@ -1078,7 +1515,7 @@
             <w:noProof/>
             <w:webHidden/>
           </w:rPr>
-          <w:instrText xml:space="preserve"> PAGEREF _Toc150864109 \h </w:instrText>
+          <w:instrText xml:space="preserve"> PAGEREF _Toc151048099 \h </w:instrText>
         </w:r>
         <w:r>
           <w:rPr>
@@ -1098,7 +1535,7 @@
             <w:noProof/>
             <w:webHidden/>
           </w:rPr>
-          <w:t>3</w:t>
+          <w:t>13</w:t>
         </w:r>
         <w:r>
           <w:rPr>
@@ -1110,6 +1547,150 @@
       </w:hyperlink>
     </w:p>
     <w:p>
+      <w:pPr>
+        <w:pStyle w:val="TOC1"/>
+        <w:rPr>
+          <w:rFonts w:asciiTheme="minorHAnsi" w:eastAsiaTheme="minorEastAsia" w:hAnsiTheme="minorHAnsi" w:cstheme="minorBidi"/>
+          <w:b w:val="0"/>
+          <w:bCs w:val="0"/>
+          <w:caps w:val="0"/>
+          <w:noProof/>
+          <w:sz w:val="22"/>
+          <w:szCs w:val="22"/>
+        </w:rPr>
+      </w:pPr>
+      <w:hyperlink w:anchor="_Toc151048100" w:history="1">
+        <w:r>
+          <w:rPr>
+            <w:rStyle w:val="Hyperlink"/>
+            <w:noProof/>
+            <w:lang w:val="en-US"/>
+          </w:rPr>
+          <w:t>References</w:t>
+        </w:r>
+        <w:r>
+          <w:rPr>
+            <w:noProof/>
+            <w:webHidden/>
+          </w:rPr>
+          <w:tab/>
+        </w:r>
+        <w:r>
+          <w:rPr>
+            <w:noProof/>
+            <w:webHidden/>
+          </w:rPr>
+          <w:fldChar w:fldCharType="begin"/>
+        </w:r>
+        <w:r>
+          <w:rPr>
+            <w:noProof/>
+            <w:webHidden/>
+          </w:rPr>
+          <w:instrText xml:space="preserve"> PAGEREF _Toc151048100 \h </w:instrText>
+        </w:r>
+        <w:r>
+          <w:rPr>
+            <w:noProof/>
+            <w:webHidden/>
+          </w:rPr>
+        </w:r>
+        <w:r>
+          <w:rPr>
+            <w:noProof/>
+            <w:webHidden/>
+          </w:rPr>
+          <w:fldChar w:fldCharType="separate"/>
+        </w:r>
+        <w:r>
+          <w:rPr>
+            <w:noProof/>
+            <w:webHidden/>
+          </w:rPr>
+          <w:t>13</w:t>
+        </w:r>
+        <w:r>
+          <w:rPr>
+            <w:noProof/>
+            <w:webHidden/>
+          </w:rPr>
+          <w:fldChar w:fldCharType="end"/>
+        </w:r>
+      </w:hyperlink>
+    </w:p>
+    <w:p>
+      <w:pPr>
+        <w:pStyle w:val="TOC3"/>
+        <w:tabs>
+          <w:tab w:val="right" w:leader="dot" w:pos="9628"/>
+        </w:tabs>
+        <w:rPr>
+          <w:rFonts w:asciiTheme="minorHAnsi" w:eastAsiaTheme="minorEastAsia" w:hAnsiTheme="minorHAnsi" w:cstheme="minorBidi"/>
+          <w:noProof/>
+          <w:sz w:val="22"/>
+          <w:szCs w:val="22"/>
+        </w:rPr>
+      </w:pPr>
+      <w:hyperlink w:anchor="_Toc151048101" w:history="1">
+        <w:r>
+          <w:rPr>
+            <w:rStyle w:val="Hyperlink"/>
+            <w:noProof/>
+            <w:lang w:val="en-US"/>
+          </w:rPr>
+          <w:t>[1] SVIPT article goes here</w:t>
+        </w:r>
+        <w:r>
+          <w:rPr>
+            <w:noProof/>
+            <w:webHidden/>
+          </w:rPr>
+          <w:tab/>
+        </w:r>
+        <w:r>
+          <w:rPr>
+            <w:noProof/>
+            <w:webHidden/>
+          </w:rPr>
+          <w:fldChar w:fldCharType="begin"/>
+        </w:r>
+        <w:r>
+          <w:rPr>
+            <w:noProof/>
+            <w:webHidden/>
+          </w:rPr>
+          <w:instrText xml:space="preserve"> PAGEREF _Toc151048101 \h </w:instrText>
+        </w:r>
+        <w:r>
+          <w:rPr>
+            <w:noProof/>
+            <w:webHidden/>
+          </w:rPr>
+        </w:r>
+        <w:r>
+          <w:rPr>
+            <w:noProof/>
+            <w:webHidden/>
+          </w:rPr>
+          <w:fldChar w:fldCharType="separate"/>
+        </w:r>
+        <w:r>
+          <w:rPr>
+            <w:noProof/>
+            <w:webHidden/>
+          </w:rPr>
+          <w:t>13</w:t>
+        </w:r>
+        <w:r>
+          <w:rPr>
+            <w:noProof/>
+            <w:webHidden/>
+          </w:rPr>
+          <w:fldChar w:fldCharType="end"/>
+        </w:r>
+      </w:hyperlink>
+    </w:p>
+    <w:p>
       <w:r>
         <w:rPr>
           <w:caps/>
@@ -1137,7 +1718,7 @@
           <w:lang w:val="en-US"/>
         </w:rPr>
       </w:pPr>
-      <w:bookmarkStart w:id="1" w:name="_Toc150864098"/>
+      <w:bookmarkStart w:id="1" w:name="_Toc151048082"/>
       <w:r>
         <w:rPr>
           <w:lang w:val="en-US"/>
@@ -1538,7 +2119,7 @@
           <w:lang w:val="en-US"/>
         </w:rPr>
       </w:pPr>
-      <w:bookmarkStart w:id="2" w:name="_Toc150864099"/>
+      <w:bookmarkStart w:id="2" w:name="_Toc151048083"/>
       <w:r>
         <w:rPr>
           <w:lang w:val="en-US"/>
@@ -1569,7 +2150,19 @@
         <w:rPr>
           <w:lang w:val="en-US"/>
         </w:rPr>
-        <w:t xml:space="preserve">in the Trackit_v3 folder find “Trackit_v3_mainmenu.py” open it with IDLE, or your favorite python IDE or run it through the terminal. </w:t>
+        <w:t>in the Trackit_v3 folder find “Trackit_v3_mainmenu.py” open it with IDLE,</w:t>
+      </w:r>
+      <w:r>
+        <w:rPr>
+          <w:lang w:val="en-US"/>
+        </w:rPr>
+        <w:t xml:space="preserve"> , visual code,</w:t>
+      </w:r>
+      <w:r>
+        <w:rPr>
+          <w:lang w:val="en-US"/>
+        </w:rPr>
+        <w:t xml:space="preserve"> or your favorite python IDE or run it through the terminal. </w:t>
       </w:r>
     </w:p>
     <w:p>
@@ -1654,12 +2247,2926 @@
           <w:lang w:val="en-US"/>
         </w:rPr>
       </w:pPr>
-      <w:bookmarkStart w:id="3" w:name="_Toc150864100"/>
+      <w:bookmarkStart w:id="3" w:name="_Toc151048084"/>
+      <w:r>
+        <w:rPr>
+          <w:lang w:val="en-US"/>
+        </w:rPr>
+        <w:t>Menu items</w:t>
+      </w:r>
+      <w:bookmarkEnd w:id="3"/>
+    </w:p>
+    <w:p>
+      <w:pPr>
+        <w:pStyle w:val="Heading2"/>
+        <w:rPr>
+          <w:lang w:val="en-US"/>
+        </w:rPr>
+      </w:pPr>
+      <w:bookmarkStart w:id="4" w:name="_Toc151048085"/>
+      <w:r>
+        <w:rPr>
+          <w:lang w:val="en-US"/>
+        </w:rPr>
+        <w:t>Home menu</w:t>
+      </w:r>
+      <w:bookmarkEnd w:id="4"/>
+      <w:r>
+        <w:rPr>
+          <w:lang w:val="en-US"/>
+        </w:rPr>
+        <w:t xml:space="preserve"> </w:t>
+      </w:r>
+    </w:p>
+    <w:p>
+      <w:pPr>
+        <w:rPr>
+          <w:lang w:val="en-US"/>
+        </w:rPr>
+      </w:pPr>
+      <w:r>
+        <w:rPr>
+          <w:lang w:val="en-US"/>
+        </w:rPr>
+        <w:t xml:space="preserve">This menu item contains the main basic elements of any software. In </w:t>
+      </w:r>
+      <w:proofErr w:type="gramStart"/>
+      <w:r>
+        <w:rPr>
+          <w:lang w:val="en-US"/>
+        </w:rPr>
+        <w:t>here</w:t>
+      </w:r>
+      <w:proofErr w:type="gramEnd"/>
+      <w:r>
+        <w:rPr>
+          <w:lang w:val="en-US"/>
+        </w:rPr>
+        <w:t xml:space="preserve"> you will be able to start </w:t>
+      </w:r>
+      <w:proofErr w:type="spellStart"/>
+      <w:r>
+        <w:rPr>
+          <w:lang w:val="en-US"/>
+        </w:rPr>
+        <w:t>Trackit</w:t>
+      </w:r>
+      <w:proofErr w:type="spellEnd"/>
+      <w:r>
+        <w:rPr>
+          <w:lang w:val="en-US"/>
+        </w:rPr>
+        <w:t xml:space="preserve">, Save your configuration, Load previous configuration, look at high scores and quit </w:t>
+      </w:r>
+      <w:proofErr w:type="spellStart"/>
+      <w:r>
+        <w:rPr>
+          <w:lang w:val="en-US"/>
+        </w:rPr>
+        <w:t>Trackit</w:t>
+      </w:r>
+      <w:proofErr w:type="spellEnd"/>
+      <w:r>
+        <w:rPr>
+          <w:lang w:val="en-US"/>
+        </w:rPr>
+        <w:t>.</w:t>
+      </w:r>
+    </w:p>
+    <w:p>
+      <w:pPr>
+        <w:rPr>
+          <w:lang w:val="en-US"/>
+        </w:rPr>
+      </w:pPr>
+      <w:r>
+        <w:rPr>
+          <w:lang w:val="en-US"/>
+        </w:rPr>
+        <w:t xml:space="preserve">The most important elements in here are the save configuration and start </w:t>
+      </w:r>
+      <w:proofErr w:type="spellStart"/>
+      <w:r>
+        <w:rPr>
+          <w:lang w:val="en-US"/>
+        </w:rPr>
+        <w:t>Trackit</w:t>
+      </w:r>
+      <w:proofErr w:type="spellEnd"/>
+      <w:r>
+        <w:rPr>
+          <w:lang w:val="en-US"/>
+        </w:rPr>
+        <w:t xml:space="preserve">. You will need to save your current </w:t>
+      </w:r>
+      <w:proofErr w:type="spellStart"/>
+      <w:r>
+        <w:rPr>
+          <w:lang w:val="en-US"/>
+        </w:rPr>
+        <w:t>trackit</w:t>
+      </w:r>
+      <w:proofErr w:type="spellEnd"/>
+      <w:r>
+        <w:rPr>
+          <w:lang w:val="en-US"/>
+        </w:rPr>
+        <w:t xml:space="preserve"> configurations before running </w:t>
+      </w:r>
+      <w:proofErr w:type="spellStart"/>
+      <w:r>
+        <w:rPr>
+          <w:lang w:val="en-US"/>
+        </w:rPr>
+        <w:t>trackit</w:t>
+      </w:r>
+      <w:proofErr w:type="spellEnd"/>
+      <w:r>
+        <w:rPr>
+          <w:lang w:val="en-US"/>
+        </w:rPr>
+        <w:t xml:space="preserve">. The system will look for that configuration file after you have played and save it together with the data files created by the play through. </w:t>
+      </w:r>
+    </w:p>
+    <w:p>
+      <w:pPr>
+        <w:pStyle w:val="Heading2"/>
+        <w:rPr>
+          <w:lang w:val="en-US"/>
+        </w:rPr>
+      </w:pPr>
+      <w:bookmarkStart w:id="5" w:name="_Toc151048086"/>
+      <w:r>
+        <w:rPr>
+          <w:lang w:val="en-US"/>
+        </w:rPr>
+        <w:t>Configuration</w:t>
+      </w:r>
+      <w:bookmarkEnd w:id="5"/>
+    </w:p>
+    <w:p>
+      <w:pPr>
+        <w:rPr>
+          <w:lang w:val="en-US"/>
+        </w:rPr>
+      </w:pPr>
+      <w:r>
+        <w:rPr>
+          <w:lang w:val="en-US"/>
+        </w:rPr>
+        <w:t xml:space="preserve">Configuring </w:t>
+      </w:r>
+      <w:proofErr w:type="spellStart"/>
+      <w:r>
+        <w:rPr>
+          <w:lang w:val="en-US"/>
+        </w:rPr>
+        <w:t>Trackit</w:t>
+      </w:r>
+      <w:proofErr w:type="spellEnd"/>
+      <w:r>
+        <w:rPr>
+          <w:lang w:val="en-US"/>
+        </w:rPr>
+        <w:t xml:space="preserve"> requires you to be aware of the different configuration panels. Base, Game and Serial, especially the two former are important for most of your experiments.</w:t>
+      </w:r>
+    </w:p>
+    <w:p>
+      <w:pPr>
+        <w:pStyle w:val="Heading3"/>
+        <w:rPr>
+          <w:lang w:val="en-US"/>
+        </w:rPr>
+      </w:pPr>
+      <w:bookmarkStart w:id="6" w:name="_Toc151048087"/>
       <w:r>
         <w:rPr>
           <w:lang w:val="en-US"/>
         </w:rPr>
         <w:lastRenderedPageBreak/>
+        <w:t>Show Base Configuration</w:t>
+      </w:r>
+      <w:bookmarkEnd w:id="6"/>
+      <w:r>
+        <w:rPr>
+          <w:lang w:val="en-US"/>
+        </w:rPr>
+        <w:t xml:space="preserve"> </w:t>
+      </w:r>
+    </w:p>
+    <w:p>
+      <w:pPr>
+        <w:rPr>
+          <w:lang w:val="en-US"/>
+        </w:rPr>
+      </w:pPr>
+      <w:r>
+        <w:rPr>
+          <w:lang w:val="en-US"/>
+        </w:rPr>
+        <w:drawing>
+          <wp:inline distT="0" distB="0" distL="0" distR="0" wp14:anchorId="38D83890" wp14:editId="79F00BE3">
+            <wp:extent cx="6120130" cy="3205480"/>
+            <wp:effectExtent l="0" t="0" r="0" b="0"/>
+            <wp:docPr id="6" name="Picture 6"/>
+            <wp:cNvGraphicFramePr>
+              <a:graphicFrameLocks xmlns:a="http://schemas.openxmlformats.org/drawingml/2006/main" noChangeAspect="1"/>
+            </wp:cNvGraphicFramePr>
+            <a:graphic xmlns:a="http://schemas.openxmlformats.org/drawingml/2006/main">
+              <a:graphicData uri="http://schemas.openxmlformats.org/drawingml/2006/picture">
+                <pic:pic xmlns:pic="http://schemas.openxmlformats.org/drawingml/2006/picture">
+                  <pic:nvPicPr>
+                    <pic:cNvPr id="1" name=""/>
+                    <pic:cNvPicPr/>
+                  </pic:nvPicPr>
+                  <pic:blipFill>
+                    <a:blip r:embed="rId9"/>
+                    <a:stretch>
+                      <a:fillRect/>
+                    </a:stretch>
+                  </pic:blipFill>
+                  <pic:spPr>
+                    <a:xfrm>
+                      <a:off x="0" y="0"/>
+                      <a:ext cx="6120130" cy="3205480"/>
+                    </a:xfrm>
+                    <a:prstGeom prst="rect">
+                      <a:avLst/>
+                    </a:prstGeom>
+                  </pic:spPr>
+                </pic:pic>
+              </a:graphicData>
+            </a:graphic>
+          </wp:inline>
+        </w:drawing>
+      </w:r>
+    </w:p>
+    <w:p>
+      <w:pPr>
+        <w:rPr>
+          <w:lang w:val="en-US"/>
+        </w:rPr>
+      </w:pPr>
+      <w:r>
+        <w:rPr>
+          <w:lang w:val="en-US"/>
+        </w:rPr>
+        <w:t xml:space="preserve">This menu will configure the core parameters of the </w:t>
+      </w:r>
+      <w:proofErr w:type="spellStart"/>
+      <w:r>
+        <w:rPr>
+          <w:lang w:val="en-US"/>
+        </w:rPr>
+        <w:t>Trackit</w:t>
+      </w:r>
+      <w:proofErr w:type="spellEnd"/>
+      <w:r>
+        <w:rPr>
+          <w:lang w:val="en-US"/>
+        </w:rPr>
+        <w:t xml:space="preserve"> experience. It concerns who the subject is and who the investigator is. The m</w:t>
+      </w:r>
+      <w:r>
+        <w:rPr>
+          <w:lang w:val="en-US"/>
+        </w:rPr>
+        <w:t xml:space="preserve">ain input and output parameters. Lastly, the menu concerns </w:t>
+      </w:r>
+      <w:proofErr w:type="gramStart"/>
+      <w:r>
+        <w:rPr>
+          <w:lang w:val="en-US"/>
+        </w:rPr>
+        <w:t>calibration and how to use the calibration</w:t>
+      </w:r>
+      <w:proofErr w:type="gramEnd"/>
+      <w:r>
+        <w:rPr>
+          <w:lang w:val="en-US"/>
+        </w:rPr>
+        <w:t xml:space="preserve">. </w:t>
+      </w:r>
+      <w:r>
+        <w:rPr>
+          <w:lang w:val="en-US"/>
+        </w:rPr>
+        <w:t xml:space="preserve">From the </w:t>
+      </w:r>
+      <w:proofErr w:type="gramStart"/>
+      <w:r>
+        <w:rPr>
+          <w:lang w:val="en-US"/>
+        </w:rPr>
+        <w:t>top</w:t>
+      </w:r>
+      <w:proofErr w:type="gramEnd"/>
+      <w:r>
+        <w:rPr>
+          <w:lang w:val="en-US"/>
+        </w:rPr>
+        <w:t xml:space="preserve"> let’s look at the different elements</w:t>
+      </w:r>
+    </w:p>
+    <w:p>
+      <w:pPr>
+        <w:rPr>
+          <w:lang w:val="en-US"/>
+        </w:rPr>
+      </w:pPr>
+    </w:p>
+    <w:p>
+      <w:pPr>
+        <w:pStyle w:val="ListNumber"/>
+        <w:rPr>
+          <w:lang w:val="en-US"/>
+        </w:rPr>
+      </w:pPr>
+      <w:r>
+        <w:rPr>
+          <w:b/>
+          <w:lang w:val="en-US"/>
+        </w:rPr>
+        <w:t>Subject ID</w:t>
+      </w:r>
+      <w:r>
+        <w:rPr>
+          <w:lang w:val="en-US"/>
+        </w:rPr>
+        <w:t xml:space="preserve"> – This is the identifier of the subject currently being investigated</w:t>
+      </w:r>
+    </w:p>
+    <w:p>
+      <w:pPr>
+        <w:pStyle w:val="ListNumber"/>
+        <w:rPr>
+          <w:lang w:val="en-US"/>
+        </w:rPr>
+      </w:pPr>
+      <w:r>
+        <w:rPr>
+          <w:b/>
+          <w:lang w:val="en-US"/>
+        </w:rPr>
+        <w:t>Investigator Name</w:t>
+      </w:r>
+      <w:r>
+        <w:rPr>
+          <w:lang w:val="en-US"/>
+        </w:rPr>
+        <w:t xml:space="preserve"> – The name of the researcher conducting the experiment this can also contain project acronym for better data overview.</w:t>
+      </w:r>
+    </w:p>
+    <w:p>
+      <w:pPr>
+        <w:pStyle w:val="ListNumber"/>
+        <w:rPr>
+          <w:lang w:val="en-US"/>
+        </w:rPr>
+      </w:pPr>
+      <w:r>
+        <w:rPr>
+          <w:b/>
+          <w:lang w:val="en-US"/>
+        </w:rPr>
+        <w:t>Block No</w:t>
+      </w:r>
+      <w:r>
+        <w:rPr>
+          <w:lang w:val="en-US"/>
+        </w:rPr>
+        <w:t xml:space="preserve"> – The number of the block currently being investigated </w:t>
+      </w:r>
+    </w:p>
+    <w:p>
+      <w:pPr>
+        <w:pStyle w:val="ListNumber"/>
+        <w:numPr>
+          <w:ilvl w:val="0"/>
+          <w:numId w:val="0"/>
+        </w:numPr>
+        <w:ind w:left="360"/>
+        <w:rPr>
+          <w:lang w:val="en-US"/>
+        </w:rPr>
+      </w:pPr>
+      <w:r>
+        <w:rPr>
+          <w:lang w:val="en-US"/>
+        </w:rPr>
+        <w:t xml:space="preserve">It is important that you keep track of the three upper item as these will be used to name the configuration and data files exported from the program after a successful </w:t>
+      </w:r>
+      <w:proofErr w:type="spellStart"/>
+      <w:r>
+        <w:rPr>
+          <w:lang w:val="en-US"/>
+        </w:rPr>
+        <w:t>Trackit</w:t>
+      </w:r>
+      <w:proofErr w:type="spellEnd"/>
+      <w:r>
+        <w:rPr>
+          <w:lang w:val="en-US"/>
+        </w:rPr>
+        <w:t xml:space="preserve"> run </w:t>
+      </w:r>
+    </w:p>
+    <w:p>
+      <w:pPr>
+        <w:pStyle w:val="ListNumber"/>
+        <w:rPr>
+          <w:lang w:val="en-US"/>
+        </w:rPr>
+      </w:pPr>
+      <w:r>
+        <w:rPr>
+          <w:b/>
+          <w:lang w:val="en-US"/>
+        </w:rPr>
+        <w:t>Input Device</w:t>
+      </w:r>
+      <w:r>
+        <w:rPr>
+          <w:lang w:val="en-US"/>
+        </w:rPr>
+        <w:t xml:space="preserve"> – Here you choose whether you are working with the mouse, a sensor integrated into a microcontroller configured by UCPH Workshop (USB/ADAM) or a sensor connected to a NIDAQ national instruments board (NIDAQ). It is likely that the two latter will be for your experiment while the first option is primarily for testing and ´sitting up the experience. </w:t>
+      </w:r>
+    </w:p>
+    <w:p>
+      <w:pPr>
+        <w:pStyle w:val="ListNumber"/>
+        <w:rPr>
+          <w:lang w:val="en-US"/>
+        </w:rPr>
+      </w:pPr>
+      <w:r>
+        <w:rPr>
+          <w:b/>
+          <w:lang w:val="en-US"/>
+        </w:rPr>
+        <w:t>NIDAQ input channel</w:t>
+      </w:r>
+      <w:r>
+        <w:rPr>
+          <w:lang w:val="en-US"/>
+        </w:rPr>
+        <w:t xml:space="preserve"> – this is the physical analog input port you have connected the sensor to the NIDAQ board, thus you are able to change sensor if there are more than one connected to the board. </w:t>
+      </w:r>
+    </w:p>
+    <w:p>
+      <w:pPr>
+        <w:pStyle w:val="ListNumber"/>
+        <w:rPr>
+          <w:b/>
+          <w:lang w:val="en-US"/>
+        </w:rPr>
+      </w:pPr>
+      <w:r>
+        <w:rPr>
+          <w:b/>
+          <w:lang w:val="en-US"/>
+        </w:rPr>
+        <w:t xml:space="preserve">Direction of the force </w:t>
+      </w:r>
+      <w:r>
+        <w:rPr>
+          <w:b/>
+          <w:lang w:val="en-US"/>
+        </w:rPr>
+        <w:t>–</w:t>
+      </w:r>
+      <w:r>
+        <w:rPr>
+          <w:b/>
+          <w:lang w:val="en-US"/>
+        </w:rPr>
+        <w:t xml:space="preserve"> </w:t>
+      </w:r>
+      <w:r>
+        <w:rPr>
+          <w:lang w:val="en-US"/>
+        </w:rPr>
+        <w:t xml:space="preserve">This item denoted the direction of the player when force is applied on </w:t>
+      </w:r>
+      <w:r>
+        <w:rPr>
+          <w:lang w:val="en-US"/>
+        </w:rPr>
+        <w:t>the</w:t>
+      </w:r>
+      <w:r>
+        <w:rPr>
+          <w:lang w:val="en-US"/>
+        </w:rPr>
+        <w:t xml:space="preserve"> sensor, </w:t>
+      </w:r>
+      <w:proofErr w:type="gramStart"/>
+      <w:r>
+        <w:rPr>
+          <w:lang w:val="en-US"/>
+        </w:rPr>
+        <w:t>This</w:t>
+      </w:r>
+      <w:proofErr w:type="gramEnd"/>
+      <w:r>
+        <w:rPr>
+          <w:lang w:val="en-US"/>
+        </w:rPr>
+        <w:t xml:space="preserve"> is handy if you have an exercise where you press your foot down you will </w:t>
+      </w:r>
+      <w:r>
+        <w:rPr>
+          <w:lang w:val="en-US"/>
+        </w:rPr>
+        <w:lastRenderedPageBreak/>
+        <w:t xml:space="preserve">expect the cursor on the screen to move downwards. Likewise, if you raise your foot in order to adjust the angle you expect the cursor to move upwards. </w:t>
+      </w:r>
+    </w:p>
+    <w:p>
+      <w:pPr>
+        <w:pStyle w:val="ListNumber"/>
+        <w:rPr>
+          <w:b/>
+          <w:lang w:val="en-US"/>
+        </w:rPr>
+      </w:pPr>
+      <w:proofErr w:type="spellStart"/>
+      <w:r>
+        <w:rPr>
+          <w:b/>
+          <w:lang w:val="en-US"/>
+        </w:rPr>
+        <w:t>TrackIt</w:t>
+      </w:r>
+      <w:proofErr w:type="spellEnd"/>
+      <w:r>
+        <w:rPr>
+          <w:b/>
+          <w:lang w:val="en-US"/>
+        </w:rPr>
+        <w:t xml:space="preserve"> Events</w:t>
+      </w:r>
+      <w:r>
+        <w:rPr>
+          <w:b/>
+          <w:lang w:val="en-US"/>
+        </w:rPr>
+        <w:t xml:space="preserve"> </w:t>
+      </w:r>
+      <w:proofErr w:type="gramStart"/>
+      <w:r>
+        <w:rPr>
+          <w:b/>
+          <w:lang w:val="en-US"/>
+        </w:rPr>
+        <w:t xml:space="preserve">– </w:t>
+      </w:r>
+      <w:r>
+        <w:rPr>
+          <w:lang w:val="en-US"/>
+        </w:rPr>
+        <w:t xml:space="preserve"> In</w:t>
+      </w:r>
+      <w:proofErr w:type="gramEnd"/>
+      <w:r>
+        <w:rPr>
+          <w:lang w:val="en-US"/>
+        </w:rPr>
+        <w:t xml:space="preserve"> this field you are able to write your very own </w:t>
+      </w:r>
+      <w:proofErr w:type="spellStart"/>
+      <w:r>
+        <w:rPr>
+          <w:lang w:val="en-US"/>
+        </w:rPr>
+        <w:t>Trackit</w:t>
+      </w:r>
+      <w:proofErr w:type="spellEnd"/>
+      <w:r>
+        <w:rPr>
+          <w:lang w:val="en-US"/>
+        </w:rPr>
+        <w:t xml:space="preserve"> sequence. There are three types of events you are able to create Baseline (B), Rectangle (R), and Pause (P). Baseline will always appear at either the bottom or the top of the screen dependent on the direction of the force </w:t>
+      </w:r>
+      <w:r>
+        <w:rPr>
+          <w:b/>
+          <w:lang w:val="en-US"/>
+        </w:rPr>
+        <w:t>(6)</w:t>
+      </w:r>
+      <w:r>
+        <w:rPr>
+          <w:lang w:val="en-US"/>
+        </w:rPr>
+        <w:t xml:space="preserve">. When writing a baseline event you write </w:t>
+      </w:r>
+      <w:proofErr w:type="spellStart"/>
+      <w:r>
+        <w:rPr>
+          <w:lang w:val="en-US"/>
+        </w:rPr>
+        <w:t>e.g</w:t>
+      </w:r>
+      <w:proofErr w:type="spellEnd"/>
+      <w:r>
+        <w:rPr>
+          <w:lang w:val="en-US"/>
+        </w:rPr>
+        <w:t xml:space="preserve"> “B2000r”, where “B” is for baseline, “2000” is the amount of </w:t>
+      </w:r>
+      <w:proofErr w:type="spellStart"/>
+      <w:r>
+        <w:rPr>
+          <w:lang w:val="en-US"/>
+        </w:rPr>
+        <w:t>ms</w:t>
+      </w:r>
+      <w:proofErr w:type="spellEnd"/>
+      <w:r>
+        <w:rPr>
+          <w:lang w:val="en-US"/>
+        </w:rPr>
+        <w:t xml:space="preserve"> baseline is present on the screen, “r” is the color of the baseline. In this case, the color is red. You can see in the configuration menu a number of colors to choose </w:t>
+      </w:r>
+      <w:proofErr w:type="gramStart"/>
+      <w:r>
+        <w:rPr>
+          <w:lang w:val="en-US"/>
+        </w:rPr>
+        <w:t>from</w:t>
+      </w:r>
+      <w:proofErr w:type="gramEnd"/>
+      <w:r>
+        <w:rPr>
+          <w:lang w:val="en-US"/>
+        </w:rPr>
+        <w:t xml:space="preserve">. Rectangle (R) is a bit different. It </w:t>
+      </w:r>
+      <w:proofErr w:type="gramStart"/>
+      <w:r>
+        <w:rPr>
+          <w:lang w:val="en-US"/>
+        </w:rPr>
+        <w:t>is written</w:t>
+      </w:r>
+      <w:proofErr w:type="gramEnd"/>
+      <w:r>
+        <w:rPr>
+          <w:lang w:val="en-US"/>
+        </w:rPr>
+        <w:t xml:space="preserve"> in the same way “R600g”, here “600” den</w:t>
+      </w:r>
+      <w:r>
+        <w:rPr>
+          <w:lang w:val="en-US"/>
+        </w:rPr>
+        <w:t xml:space="preserve">otes the position on the screen. Pause (P) is the same syntax as a baseline. The only difference is that the color notation is irrelevant as the Pause is invisible and is a break between events. It </w:t>
+      </w:r>
+      <w:proofErr w:type="gramStart"/>
+      <w:r>
+        <w:rPr>
+          <w:lang w:val="en-US"/>
+        </w:rPr>
+        <w:t>shall be noted</w:t>
+      </w:r>
+      <w:proofErr w:type="gramEnd"/>
+      <w:r>
+        <w:rPr>
+          <w:lang w:val="en-US"/>
+        </w:rPr>
+        <w:t xml:space="preserve"> that all events have to be separated by space. </w:t>
+      </w:r>
+    </w:p>
+    <w:p>
+      <w:pPr>
+        <w:pStyle w:val="ListNumber"/>
+        <w:rPr>
+          <w:b/>
+          <w:lang w:val="en-US"/>
+        </w:rPr>
+      </w:pPr>
+      <w:r>
+        <w:rPr>
+          <w:b/>
+          <w:lang w:val="en-US"/>
+        </w:rPr>
+        <w:t xml:space="preserve">Import Event File – </w:t>
+      </w:r>
+      <w:r>
+        <w:rPr>
+          <w:lang w:val="en-US"/>
+        </w:rPr>
+        <w:t xml:space="preserve">This button allows you to import </w:t>
+      </w:r>
+      <w:proofErr w:type="spellStart"/>
+      <w:r>
+        <w:rPr>
+          <w:lang w:val="en-US"/>
+        </w:rPr>
+        <w:t>Trackit</w:t>
+      </w:r>
+      <w:proofErr w:type="spellEnd"/>
+      <w:r>
+        <w:rPr>
+          <w:lang w:val="en-US"/>
+        </w:rPr>
+        <w:t xml:space="preserve"> events written in a Text file. Formatted in the same way as described in </w:t>
+      </w:r>
+      <w:r>
+        <w:rPr>
+          <w:b/>
+          <w:lang w:val="en-US"/>
+        </w:rPr>
+        <w:t>(7)</w:t>
+      </w:r>
+      <w:r>
+        <w:rPr>
+          <w:lang w:val="en-US"/>
+        </w:rPr>
+        <w:t xml:space="preserve"> </w:t>
+      </w:r>
+      <w:proofErr w:type="spellStart"/>
+      <w:r>
+        <w:rPr>
+          <w:lang w:val="en-US"/>
+        </w:rPr>
+        <w:t>e.g</w:t>
+      </w:r>
+      <w:proofErr w:type="spellEnd"/>
+      <w:r>
+        <w:rPr>
+          <w:lang w:val="en-US"/>
+        </w:rPr>
+        <w:t xml:space="preserve"> “B1500r P1000r R600g P1000r R400v” Note that all events </w:t>
+      </w:r>
+      <w:proofErr w:type="gramStart"/>
+      <w:r>
+        <w:rPr>
+          <w:lang w:val="en-US"/>
+        </w:rPr>
+        <w:t>are separated</w:t>
+      </w:r>
+      <w:proofErr w:type="gramEnd"/>
+      <w:r>
+        <w:rPr>
+          <w:lang w:val="en-US"/>
+        </w:rPr>
+        <w:t xml:space="preserve"> by spaces. </w:t>
+      </w:r>
+    </w:p>
+    <w:p>
+      <w:pPr>
+        <w:pStyle w:val="ListNumber"/>
+        <w:rPr>
+          <w:b/>
+          <w:lang w:val="en-US"/>
+        </w:rPr>
+      </w:pPr>
+      <w:r>
+        <w:rPr>
+          <w:b/>
+          <w:lang w:val="en-US"/>
+        </w:rPr>
+        <w:t>Stimuli Display Time (</w:t>
+      </w:r>
+      <w:proofErr w:type="spellStart"/>
+      <w:r>
+        <w:rPr>
+          <w:b/>
+          <w:lang w:val="en-US"/>
+        </w:rPr>
+        <w:t>ms</w:t>
+      </w:r>
+      <w:proofErr w:type="spellEnd"/>
+      <w:r>
+        <w:rPr>
+          <w:b/>
+          <w:lang w:val="en-US"/>
+        </w:rPr>
+        <w:t>) –</w:t>
+      </w:r>
+      <w:r>
+        <w:rPr>
+          <w:lang w:val="en-US"/>
+        </w:rPr>
+        <w:t xml:space="preserve"> This information is used to tell how long time  each of the Rectangle events denoted in (</w:t>
+      </w:r>
+      <w:r>
+        <w:rPr>
+          <w:b/>
+          <w:lang w:val="en-US"/>
+        </w:rPr>
+        <w:t>8</w:t>
+      </w:r>
+      <w:r>
+        <w:rPr>
+          <w:lang w:val="en-US"/>
+        </w:rPr>
+        <w:t xml:space="preserve">) is shown on the screen </w:t>
+      </w:r>
+    </w:p>
+    <w:p>
+      <w:pPr>
+        <w:pStyle w:val="ListNumber"/>
+        <w:rPr>
+          <w:b/>
+          <w:lang w:val="en-US"/>
+        </w:rPr>
+      </w:pPr>
+      <w:r>
+        <w:rPr>
+          <w:b/>
+          <w:lang w:val="en-US"/>
+        </w:rPr>
+        <w:t>Baseline Display Time (</w:t>
+      </w:r>
+      <w:proofErr w:type="spellStart"/>
+      <w:r>
+        <w:rPr>
+          <w:b/>
+          <w:lang w:val="en-US"/>
+        </w:rPr>
+        <w:t>ms</w:t>
+      </w:r>
+      <w:proofErr w:type="spellEnd"/>
+      <w:r>
+        <w:rPr>
+          <w:b/>
+          <w:lang w:val="en-US"/>
+        </w:rPr>
+        <w:t xml:space="preserve">) – </w:t>
+      </w:r>
+      <w:r>
+        <w:rPr>
+          <w:lang w:val="en-US"/>
+        </w:rPr>
+        <w:t xml:space="preserve">This information is only </w:t>
+      </w:r>
+      <w:r>
+        <w:rPr>
+          <w:lang w:val="en-US"/>
+        </w:rPr>
+        <w:t>used when “Return to Baseline” game mode is used, as it will create the baselines with the given time noted in this input box.</w:t>
+      </w:r>
+    </w:p>
+    <w:p>
+      <w:pPr>
+        <w:pStyle w:val="ListNumber"/>
+        <w:rPr>
+          <w:b/>
+          <w:lang w:val="en-US"/>
+        </w:rPr>
+      </w:pPr>
+      <w:r>
+        <w:rPr>
+          <w:b/>
+          <w:lang w:val="en-US"/>
+        </w:rPr>
+        <w:t>Pause Time (</w:t>
+      </w:r>
+      <w:proofErr w:type="spellStart"/>
+      <w:r>
+        <w:rPr>
+          <w:b/>
+          <w:lang w:val="en-US"/>
+        </w:rPr>
+        <w:t>ms</w:t>
+      </w:r>
+      <w:proofErr w:type="spellEnd"/>
+      <w:r>
+        <w:rPr>
+          <w:b/>
+          <w:lang w:val="en-US"/>
+        </w:rPr>
+        <w:t xml:space="preserve">) – </w:t>
+      </w:r>
+      <w:r>
+        <w:rPr>
+          <w:lang w:val="en-US"/>
+        </w:rPr>
+        <w:t xml:space="preserve">This time information </w:t>
+      </w:r>
+      <w:proofErr w:type="gramStart"/>
+      <w:r>
+        <w:rPr>
+          <w:lang w:val="en-US"/>
+        </w:rPr>
+        <w:t>is used</w:t>
+      </w:r>
+      <w:proofErr w:type="gramEnd"/>
+      <w:r>
+        <w:rPr>
+          <w:lang w:val="en-US"/>
+        </w:rPr>
+        <w:t xml:space="preserve"> when the researchers uses the game modes called “Return to baseline” and “Random Target Position”. In these games modes this variable denotes the lengths of the time the Pause is present between Rectangles and Baselines. </w:t>
+      </w:r>
+    </w:p>
+    <w:p>
+      <w:pPr>
+        <w:pStyle w:val="ListNumber"/>
+        <w:rPr>
+          <w:b/>
+          <w:lang w:val="en-US"/>
+        </w:rPr>
+      </w:pPr>
+      <w:r>
+        <w:rPr>
+          <w:b/>
+          <w:lang w:val="en-US"/>
+        </w:rPr>
+        <w:t>Stimuli height (</w:t>
+      </w:r>
+      <w:proofErr w:type="spellStart"/>
+      <w:proofErr w:type="gramStart"/>
+      <w:r>
+        <w:rPr>
+          <w:b/>
+          <w:lang w:val="en-US"/>
+        </w:rPr>
+        <w:t>px</w:t>
+      </w:r>
+      <w:proofErr w:type="spellEnd"/>
+      <w:proofErr w:type="gramEnd"/>
+      <w:r>
+        <w:rPr>
+          <w:b/>
+          <w:lang w:val="en-US"/>
+        </w:rPr>
+        <w:t xml:space="preserve">) – </w:t>
+      </w:r>
+      <w:r>
+        <w:rPr>
+          <w:lang w:val="en-US"/>
+        </w:rPr>
+        <w:t xml:space="preserve">The size of the targets and the baseline, use this parameter as one way to adjust the difficulty level of your </w:t>
+      </w:r>
+      <w:proofErr w:type="spellStart"/>
+      <w:r>
+        <w:rPr>
+          <w:lang w:val="en-US"/>
+        </w:rPr>
+        <w:t>TrackIt</w:t>
+      </w:r>
+      <w:proofErr w:type="spellEnd"/>
+      <w:r>
+        <w:rPr>
+          <w:lang w:val="en-US"/>
+        </w:rPr>
+        <w:t xml:space="preserve"> game. </w:t>
+      </w:r>
+    </w:p>
+    <w:p>
+      <w:pPr>
+        <w:pStyle w:val="ListNumber"/>
+        <w:rPr>
+          <w:b/>
+          <w:lang w:val="en-US"/>
+        </w:rPr>
+      </w:pPr>
+      <w:r>
+        <w:rPr>
+          <w:b/>
+          <w:lang w:val="en-US"/>
+        </w:rPr>
+        <w:t xml:space="preserve">Feedback screen, time in </w:t>
+      </w:r>
+      <w:proofErr w:type="spellStart"/>
+      <w:r>
+        <w:rPr>
+          <w:b/>
+          <w:lang w:val="en-US"/>
+        </w:rPr>
+        <w:t>ms</w:t>
+      </w:r>
+      <w:proofErr w:type="spellEnd"/>
+      <w:r>
+        <w:rPr>
+          <w:b/>
+          <w:lang w:val="en-US"/>
+        </w:rPr>
+        <w:t xml:space="preserve"> (</w:t>
+      </w:r>
+      <w:proofErr w:type="gramStart"/>
+      <w:r>
+        <w:rPr>
+          <w:b/>
+          <w:lang w:val="en-US"/>
+        </w:rPr>
+        <w:t>0=</w:t>
+      </w:r>
+      <w:proofErr w:type="gramEnd"/>
+      <w:r>
+        <w:rPr>
+          <w:b/>
+          <w:lang w:val="en-US"/>
+        </w:rPr>
+        <w:t xml:space="preserve">non) – </w:t>
+      </w:r>
+      <w:r>
+        <w:rPr>
+          <w:lang w:val="en-US"/>
+        </w:rPr>
+        <w:t xml:space="preserve">denotes the amount of time feedback is shown to the subject after they have successfully completed a </w:t>
+      </w:r>
+      <w:proofErr w:type="spellStart"/>
+      <w:r>
+        <w:rPr>
+          <w:lang w:val="en-US"/>
+        </w:rPr>
+        <w:t>Trackit</w:t>
+      </w:r>
+      <w:proofErr w:type="spellEnd"/>
+      <w:r>
+        <w:rPr>
+          <w:lang w:val="en-US"/>
+        </w:rPr>
+        <w:t xml:space="preserve"> run. </w:t>
+      </w:r>
+    </w:p>
+    <w:p>
+      <w:pPr>
+        <w:pStyle w:val="ListNumber"/>
+        <w:rPr>
+          <w:b/>
+          <w:lang w:val="en-US"/>
+        </w:rPr>
+      </w:pPr>
+      <w:r>
+        <w:rPr>
+          <w:b/>
+          <w:lang w:val="en-US"/>
+        </w:rPr>
+        <w:t xml:space="preserve">Start Calibration </w:t>
+      </w:r>
+      <w:r>
+        <w:rPr>
+          <w:b/>
+          <w:lang w:val="en-US"/>
+        </w:rPr>
+        <w:t>–</w:t>
+      </w:r>
+      <w:r>
+        <w:rPr>
+          <w:b/>
+          <w:lang w:val="en-US"/>
+        </w:rPr>
+        <w:t xml:space="preserve"> </w:t>
+      </w:r>
+      <w:r>
+        <w:rPr>
+          <w:lang w:val="en-US"/>
+        </w:rPr>
+        <w:t xml:space="preserve">This button opens up a simple game where the subject has to apply the highest input into the system they are able </w:t>
+      </w:r>
+      <w:proofErr w:type="gramStart"/>
+      <w:r>
+        <w:rPr>
+          <w:lang w:val="en-US"/>
+        </w:rPr>
+        <w:t>to</w:t>
+      </w:r>
+      <w:proofErr w:type="gramEnd"/>
+      <w:r>
+        <w:rPr>
+          <w:lang w:val="en-US"/>
+        </w:rPr>
+        <w:t xml:space="preserve">. The system provides direct feedback with a raw input number coming from the sensor of choice. It takes roughly 8.5 seconds to run the calibration sequence </w:t>
+      </w:r>
+    </w:p>
+    <w:p>
+      <w:pPr>
+        <w:pStyle w:val="ListNumber"/>
+        <w:rPr>
+          <w:b/>
+          <w:lang w:val="en-US"/>
+        </w:rPr>
+      </w:pPr>
+      <w:r>
+        <w:rPr>
+          <w:b/>
+          <w:lang w:val="en-US"/>
+        </w:rPr>
+        <w:t>Reset Calibration –</w:t>
+      </w:r>
+      <w:r>
+        <w:rPr>
+          <w:lang w:val="en-US"/>
+        </w:rPr>
+        <w:t xml:space="preserve"> If you are not satisfied with the calibration </w:t>
+      </w:r>
+      <w:proofErr w:type="gramStart"/>
+      <w:r>
+        <w:rPr>
+          <w:lang w:val="en-US"/>
+        </w:rPr>
+        <w:t>measure</w:t>
+      </w:r>
+      <w:proofErr w:type="gramEnd"/>
+      <w:r>
+        <w:rPr>
+          <w:lang w:val="en-US"/>
+        </w:rPr>
+        <w:t xml:space="preserve"> This button will reset all the recorded numbers and allow the subject to provide you with another calibration run. </w:t>
+      </w:r>
+    </w:p>
+    <w:p>
+      <w:pPr>
+        <w:pStyle w:val="ListNumber"/>
+        <w:rPr>
+          <w:b/>
+          <w:lang w:val="en-US"/>
+        </w:rPr>
+      </w:pPr>
+      <w:r>
+        <w:rPr>
+          <w:lang w:val="en-US"/>
+        </w:rPr>
+        <w:lastRenderedPageBreak/>
+        <w:t xml:space="preserve"> </w:t>
+      </w:r>
+      <w:r>
+        <w:rPr>
+          <w:b/>
+          <w:lang w:val="en-US"/>
+        </w:rPr>
+        <w:t xml:space="preserve">Absolute or Relative (calibrated) Maximum Voltage – </w:t>
+      </w:r>
+      <w:r>
+        <w:rPr>
+          <w:lang w:val="en-US"/>
+        </w:rPr>
+        <w:t xml:space="preserve">Here you are able to select whether the input from the subject </w:t>
+      </w:r>
+      <w:proofErr w:type="gramStart"/>
+      <w:r>
+        <w:rPr>
+          <w:lang w:val="en-US"/>
+        </w:rPr>
+        <w:t>will be compared</w:t>
+      </w:r>
+      <w:proofErr w:type="gramEnd"/>
+      <w:r>
+        <w:rPr>
+          <w:lang w:val="en-US"/>
+        </w:rPr>
+        <w:t xml:space="preserve"> up against the relative (calibrated) highest possible input or against an absolute input boundary, which is provided to the program. </w:t>
+      </w:r>
+    </w:p>
+    <w:p>
+      <w:pPr>
+        <w:pStyle w:val="ListNumber"/>
+        <w:rPr>
+          <w:b/>
+          <w:lang w:val="en-US"/>
+        </w:rPr>
+      </w:pPr>
+      <w:r>
+        <w:rPr>
+          <w:b/>
+          <w:lang w:val="en-US"/>
+        </w:rPr>
+        <w:t>% of maximum input</w:t>
+      </w:r>
+      <w:r>
+        <w:rPr>
+          <w:b/>
+          <w:lang w:val="en-US"/>
+        </w:rPr>
+        <w:t xml:space="preserve"> – </w:t>
+      </w:r>
+      <w:r>
+        <w:rPr>
+          <w:lang w:val="en-US"/>
+        </w:rPr>
+        <w:t xml:space="preserve">From either the calibrated maximum or the absolute value a certain % is used as the boundary used in the game, such that the maximum effort is newer used, but at max X % of the relative or absolute value. </w:t>
+      </w:r>
+    </w:p>
+    <w:p>
+      <w:pPr>
+        <w:pStyle w:val="ListNumber"/>
+        <w:rPr>
+          <w:b/>
+          <w:lang w:val="en-US"/>
+        </w:rPr>
+      </w:pPr>
+      <w:r>
+        <w:rPr>
+          <w:b/>
+          <w:lang w:val="en-US"/>
+        </w:rPr>
+        <w:t xml:space="preserve">Absolute Max input voltage – </w:t>
+      </w:r>
+      <w:r>
+        <w:rPr>
+          <w:lang w:val="en-US"/>
+        </w:rPr>
+        <w:t xml:space="preserve">Here you denote an absolute value for the max value the subject have to perform in order to reach the toughest targets. </w:t>
+      </w:r>
+    </w:p>
+    <w:p>
+      <w:pPr>
+        <w:spacing w:line="240" w:lineRule="auto"/>
+        <w:rPr>
+          <w:rFonts w:ascii="Arial" w:hAnsi="Arial" w:cs="Arial"/>
+          <w:b/>
+          <w:bCs/>
+          <w:sz w:val="20"/>
+          <w:szCs w:val="26"/>
+          <w:lang w:val="en-US"/>
+        </w:rPr>
+      </w:pPr>
+      <w:r>
+        <w:rPr>
+          <w:lang w:val="en-US"/>
+        </w:rPr>
+        <w:br w:type="page"/>
+      </w:r>
+    </w:p>
+    <w:p>
+      <w:pPr>
+        <w:pStyle w:val="Heading3"/>
+        <w:rPr>
+          <w:lang w:val="en-US"/>
+        </w:rPr>
+      </w:pPr>
+      <w:bookmarkStart w:id="7" w:name="_Toc151048088"/>
+      <w:r>
+        <w:rPr>
+          <w:lang w:val="en-US"/>
+        </w:rPr>
+        <w:lastRenderedPageBreak/>
+        <w:t>Show Game Configuration</w:t>
+      </w:r>
+      <w:bookmarkEnd w:id="7"/>
+    </w:p>
+    <w:p>
+      <w:pPr>
+        <w:rPr>
+          <w:lang w:val="en-US"/>
+        </w:rPr>
+      </w:pPr>
+      <w:r>
+        <w:rPr>
+          <w:lang w:val="en-US"/>
+        </w:rPr>
+        <w:drawing>
+          <wp:inline distT="0" distB="0" distL="0" distR="0" wp14:anchorId="79EB0F94" wp14:editId="02156214">
+            <wp:extent cx="3982006" cy="4067743"/>
+            <wp:effectExtent l="0" t="0" r="0" b="9525"/>
+            <wp:docPr id="7" name="Picture 7"/>
+            <wp:cNvGraphicFramePr>
+              <a:graphicFrameLocks xmlns:a="http://schemas.openxmlformats.org/drawingml/2006/main" noChangeAspect="1"/>
+            </wp:cNvGraphicFramePr>
+            <a:graphic xmlns:a="http://schemas.openxmlformats.org/drawingml/2006/main">
+              <a:graphicData uri="http://schemas.openxmlformats.org/drawingml/2006/picture">
+                <pic:pic xmlns:pic="http://schemas.openxmlformats.org/drawingml/2006/picture">
+                  <pic:nvPicPr>
+                    <pic:cNvPr id="1" name=""/>
+                    <pic:cNvPicPr/>
+                  </pic:nvPicPr>
+                  <pic:blipFill>
+                    <a:blip r:embed="rId10"/>
+                    <a:stretch>
+                      <a:fillRect/>
+                    </a:stretch>
+                  </pic:blipFill>
+                  <pic:spPr>
+                    <a:xfrm>
+                      <a:off x="0" y="0"/>
+                      <a:ext cx="3982006" cy="4067743"/>
+                    </a:xfrm>
+                    <a:prstGeom prst="rect">
+                      <a:avLst/>
+                    </a:prstGeom>
+                  </pic:spPr>
+                </pic:pic>
+              </a:graphicData>
+            </a:graphic>
+          </wp:inline>
+        </w:drawing>
+      </w:r>
+    </w:p>
+    <w:p>
+      <w:pPr>
+        <w:rPr>
+          <w:lang w:val="en-US"/>
+        </w:rPr>
+      </w:pPr>
+      <w:r>
+        <w:rPr>
+          <w:lang w:val="en-US"/>
+        </w:rPr>
+        <w:t xml:space="preserve">This menu adjust which kind of experience you will expose the subjects </w:t>
+      </w:r>
+      <w:proofErr w:type="gramStart"/>
+      <w:r>
+        <w:rPr>
+          <w:lang w:val="en-US"/>
+        </w:rPr>
+        <w:t>to</w:t>
+      </w:r>
+      <w:proofErr w:type="gramEnd"/>
+      <w:r>
+        <w:rPr>
+          <w:lang w:val="en-US"/>
+        </w:rPr>
+        <w:t xml:space="preserve">. All of these checkmarks will have a major impact on the experience. </w:t>
+      </w:r>
+    </w:p>
+    <w:p>
+      <w:pPr>
+        <w:pStyle w:val="ListParagraph"/>
+        <w:numPr>
+          <w:ilvl w:val="0"/>
+          <w:numId w:val="15"/>
+        </w:numPr>
+        <w:rPr>
+          <w:lang w:val="en-US"/>
+        </w:rPr>
+      </w:pPr>
+      <w:r>
+        <w:rPr>
+          <w:b/>
+          <w:lang w:val="en-US"/>
+        </w:rPr>
+        <w:t>Return To Baseline</w:t>
+      </w:r>
+      <w:r>
+        <w:rPr>
+          <w:lang w:val="en-US"/>
+        </w:rPr>
+        <w:t xml:space="preserve"> – This option will take the sequence you have written and add a baseline and a Pause event after every second event. To </w:t>
+      </w:r>
+      <w:r>
+        <w:rPr>
+          <w:lang w:val="en-US"/>
+        </w:rPr>
+        <w:t xml:space="preserve">use this option properly </w:t>
+      </w:r>
+      <w:proofErr w:type="gramStart"/>
+      <w:r>
+        <w:rPr>
+          <w:lang w:val="en-US"/>
+        </w:rPr>
+        <w:t>either use it</w:t>
+      </w:r>
+      <w:proofErr w:type="gramEnd"/>
+      <w:r>
+        <w:rPr>
+          <w:lang w:val="en-US"/>
+        </w:rPr>
+        <w:t xml:space="preserve"> together with “Random Target Position” or together with “Write Your Own Sequence”. If you write your own you have to follow this syntax R</w:t>
+      </w:r>
+      <w:r>
+        <w:rPr>
+          <w:vertAlign w:val="subscript"/>
+          <w:lang w:val="en-US"/>
+        </w:rPr>
+        <w:t>1</w:t>
+      </w:r>
+      <w:r>
+        <w:rPr>
+          <w:lang w:val="en-US"/>
+        </w:rPr>
+        <w:t xml:space="preserve"> P</w:t>
+      </w:r>
+      <w:r>
+        <w:rPr>
+          <w:vertAlign w:val="subscript"/>
+          <w:lang w:val="en-US"/>
+        </w:rPr>
+        <w:t>1</w:t>
+      </w:r>
+      <w:r>
+        <w:rPr>
+          <w:lang w:val="en-US"/>
+        </w:rPr>
+        <w:t xml:space="preserve"> R</w:t>
+      </w:r>
+      <w:r>
+        <w:rPr>
+          <w:vertAlign w:val="subscript"/>
+          <w:lang w:val="en-US"/>
+        </w:rPr>
+        <w:t>2</w:t>
+      </w:r>
+      <w:r>
+        <w:rPr>
+          <w:lang w:val="en-US"/>
+        </w:rPr>
+        <w:t xml:space="preserve"> P</w:t>
+      </w:r>
+      <w:r>
+        <w:rPr>
+          <w:vertAlign w:val="subscript"/>
+          <w:lang w:val="en-US"/>
+        </w:rPr>
+        <w:t>2</w:t>
+      </w:r>
+      <w:r>
+        <w:rPr>
+          <w:lang w:val="en-US"/>
+        </w:rPr>
+        <w:t xml:space="preserve"> R</w:t>
+      </w:r>
+      <w:r>
+        <w:rPr>
+          <w:vertAlign w:val="subscript"/>
+          <w:lang w:val="en-US"/>
+        </w:rPr>
+        <w:t>3</w:t>
+      </w:r>
+      <w:r>
+        <w:rPr>
+          <w:lang w:val="en-US"/>
+        </w:rPr>
+        <w:t xml:space="preserve"> P</w:t>
+      </w:r>
+      <w:r>
+        <w:rPr>
+          <w:vertAlign w:val="subscript"/>
+          <w:lang w:val="en-US"/>
+        </w:rPr>
+        <w:t>3</w:t>
+      </w:r>
+      <w:r>
+        <w:rPr>
+          <w:lang w:val="en-US"/>
+        </w:rPr>
+        <w:t xml:space="preserve"> </w:t>
+      </w:r>
+      <w:proofErr w:type="gramStart"/>
+      <w:r>
+        <w:rPr>
+          <w:lang w:val="en-US"/>
+        </w:rPr>
+        <w:t>…..</w:t>
+      </w:r>
+      <w:proofErr w:type="gramEnd"/>
+      <w:r>
+        <w:rPr>
+          <w:lang w:val="en-US"/>
+        </w:rPr>
+        <w:t xml:space="preserve"> R</w:t>
+      </w:r>
+      <w:r>
+        <w:rPr>
+          <w:vertAlign w:val="subscript"/>
+          <w:lang w:val="en-US"/>
+        </w:rPr>
+        <w:t>n</w:t>
+      </w:r>
+      <w:r>
+        <w:rPr>
+          <w:lang w:val="en-US"/>
+        </w:rPr>
+        <w:t xml:space="preserve"> </w:t>
+      </w:r>
+      <w:proofErr w:type="spellStart"/>
+      <w:r>
+        <w:rPr>
+          <w:lang w:val="en-US"/>
+        </w:rPr>
+        <w:t>P</w:t>
+      </w:r>
+      <w:r>
+        <w:rPr>
+          <w:vertAlign w:val="subscript"/>
+          <w:lang w:val="en-US"/>
+        </w:rPr>
+        <w:t>n</w:t>
+      </w:r>
+      <w:proofErr w:type="spellEnd"/>
+      <w:r>
+        <w:rPr>
+          <w:vertAlign w:val="subscript"/>
+          <w:lang w:val="en-US"/>
+        </w:rPr>
+        <w:t>.</w:t>
+      </w:r>
+    </w:p>
+    <w:p>
+      <w:pPr>
+        <w:pStyle w:val="ListParagraph"/>
+        <w:numPr>
+          <w:ilvl w:val="0"/>
+          <w:numId w:val="15"/>
+        </w:numPr>
+        <w:rPr>
+          <w:lang w:val="en-US"/>
+        </w:rPr>
+      </w:pPr>
+      <w:r>
+        <w:rPr>
+          <w:lang w:val="en-US"/>
+        </w:rPr>
+        <w:drawing>
+          <wp:anchor distT="0" distB="0" distL="114300" distR="114300" simplePos="0" relativeHeight="251659264" behindDoc="0" locked="0" layoutInCell="1" allowOverlap="1">
+            <wp:simplePos x="0" y="0"/>
+            <wp:positionH relativeFrom="margin">
+              <wp:align>right</wp:align>
+            </wp:positionH>
+            <wp:positionV relativeFrom="paragraph">
+              <wp:posOffset>5715</wp:posOffset>
+            </wp:positionV>
+            <wp:extent cx="2495550" cy="1266825"/>
+            <wp:effectExtent l="0" t="0" r="0" b="9525"/>
+            <wp:wrapSquare wrapText="bothSides"/>
+            <wp:docPr id="8" name="Picture 8"/>
+            <wp:cNvGraphicFramePr>
+              <a:graphicFrameLocks xmlns:a="http://schemas.openxmlformats.org/drawingml/2006/main" noChangeAspect="1"/>
+            </wp:cNvGraphicFramePr>
+            <a:graphic xmlns:a="http://schemas.openxmlformats.org/drawingml/2006/main">
+              <a:graphicData uri="http://schemas.openxmlformats.org/drawingml/2006/picture">
+                <pic:pic xmlns:pic="http://schemas.openxmlformats.org/drawingml/2006/picture">
+                  <pic:nvPicPr>
+                    <pic:cNvPr id="1" name=""/>
+                    <pic:cNvPicPr/>
+                  </pic:nvPicPr>
+                  <pic:blipFill>
+                    <a:blip r:embed="rId11">
+                      <a:extLst>
+                        <a:ext uri="{28A0092B-C50C-407E-A947-70E740481C1C}">
+                          <a14:useLocalDpi xmlns:a14="http://schemas.microsoft.com/office/drawing/2010/main" val="0"/>
+                        </a:ext>
+                      </a:extLst>
+                    </a:blip>
+                    <a:stretch>
+                      <a:fillRect/>
+                    </a:stretch>
+                  </pic:blipFill>
+                  <pic:spPr>
+                    <a:xfrm>
+                      <a:off x="0" y="0"/>
+                      <a:ext cx="2495550" cy="1266825"/>
+                    </a:xfrm>
+                    <a:prstGeom prst="rect">
+                      <a:avLst/>
+                    </a:prstGeom>
+                  </pic:spPr>
+                </pic:pic>
+              </a:graphicData>
+            </a:graphic>
+          </wp:anchor>
+        </w:drawing>
+      </w:r>
+      <w:r>
+        <w:rPr>
+          <w:b/>
+          <w:lang w:val="en-US"/>
+        </w:rPr>
+        <w:t xml:space="preserve">Random Target Position – </w:t>
+      </w:r>
+      <w:r>
+        <w:rPr>
+          <w:lang w:val="en-US"/>
+        </w:rPr>
+        <w:t xml:space="preserve">This option allows the system to create a random sequence. For it to do it properly you have to configure it. You can tell the system how far or close apart the different targets are by adjusting min and max closeness. Between each generated </w:t>
+      </w:r>
+      <w:proofErr w:type="gramStart"/>
+      <w:r>
+        <w:rPr>
+          <w:lang w:val="en-US"/>
+        </w:rPr>
+        <w:t>target</w:t>
+      </w:r>
+      <w:proofErr w:type="gramEnd"/>
+      <w:r>
+        <w:rPr>
+          <w:lang w:val="en-US"/>
+        </w:rPr>
+        <w:t xml:space="preserve"> the next target cannot be closer than the minimum value nor further away than the maximum from the previous generated target. Number of Events determines how many events </w:t>
+      </w:r>
+      <w:proofErr w:type="gramStart"/>
+      <w:r>
+        <w:rPr>
+          <w:lang w:val="en-US"/>
+        </w:rPr>
+        <w:t>will be generated</w:t>
+      </w:r>
+      <w:proofErr w:type="gramEnd"/>
+      <w:r>
+        <w:rPr>
+          <w:lang w:val="en-US"/>
+        </w:rPr>
+        <w:t xml:space="preserve"> to run this version of </w:t>
+      </w:r>
+      <w:proofErr w:type="spellStart"/>
+      <w:r>
+        <w:rPr>
+          <w:lang w:val="en-US"/>
+        </w:rPr>
+        <w:t>Trackit</w:t>
+      </w:r>
+      <w:proofErr w:type="spellEnd"/>
+      <w:r>
+        <w:rPr>
+          <w:lang w:val="en-US"/>
+        </w:rPr>
+        <w:t xml:space="preserve">. This option will use </w:t>
+      </w:r>
+      <w:r>
+        <w:rPr>
+          <w:b/>
+          <w:lang w:val="en-US"/>
+        </w:rPr>
+        <w:t>(9, 11 and 12)</w:t>
+      </w:r>
+      <w:r>
+        <w:rPr>
+          <w:lang w:val="en-US"/>
+        </w:rPr>
+        <w:t xml:space="preserve"> from Base configuration screen. </w:t>
+      </w:r>
+    </w:p>
+    <w:p>
+      <w:pPr>
+        <w:pStyle w:val="ListParagraph"/>
+        <w:numPr>
+          <w:ilvl w:val="0"/>
+          <w:numId w:val="15"/>
+        </w:numPr>
+        <w:rPr>
+          <w:b/>
+          <w:lang w:val="en-US"/>
+        </w:rPr>
+      </w:pPr>
+      <w:r>
+        <w:rPr>
+          <w:lang w:val="en-US"/>
+        </w:rPr>
+        <w:lastRenderedPageBreak/>
+        <w:drawing>
+          <wp:anchor distT="0" distB="0" distL="114300" distR="114300" simplePos="0" relativeHeight="251660288" behindDoc="0" locked="0" layoutInCell="1" allowOverlap="1">
+            <wp:simplePos x="0" y="0"/>
+            <wp:positionH relativeFrom="margin">
+              <wp:align>right</wp:align>
+            </wp:positionH>
+            <wp:positionV relativeFrom="paragraph">
+              <wp:posOffset>11430</wp:posOffset>
+            </wp:positionV>
+            <wp:extent cx="2590800" cy="1028700"/>
+            <wp:effectExtent l="0" t="0" r="0" b="0"/>
+            <wp:wrapSquare wrapText="bothSides"/>
+            <wp:docPr id="9" name="Picture 9"/>
+            <wp:cNvGraphicFramePr>
+              <a:graphicFrameLocks xmlns:a="http://schemas.openxmlformats.org/drawingml/2006/main" noChangeAspect="1"/>
+            </wp:cNvGraphicFramePr>
+            <a:graphic xmlns:a="http://schemas.openxmlformats.org/drawingml/2006/main">
+              <a:graphicData uri="http://schemas.openxmlformats.org/drawingml/2006/picture">
+                <pic:pic xmlns:pic="http://schemas.openxmlformats.org/drawingml/2006/picture">
+                  <pic:nvPicPr>
+                    <pic:cNvPr id="1" name=""/>
+                    <pic:cNvPicPr/>
+                  </pic:nvPicPr>
+                  <pic:blipFill>
+                    <a:blip r:embed="rId12">
+                      <a:extLst>
+                        <a:ext uri="{28A0092B-C50C-407E-A947-70E740481C1C}">
+                          <a14:useLocalDpi xmlns:a14="http://schemas.microsoft.com/office/drawing/2010/main" val="0"/>
+                        </a:ext>
+                      </a:extLst>
+                    </a:blip>
+                    <a:stretch>
+                      <a:fillRect/>
+                    </a:stretch>
+                  </pic:blipFill>
+                  <pic:spPr>
+                    <a:xfrm>
+                      <a:off x="0" y="0"/>
+                      <a:ext cx="2590800" cy="1028700"/>
+                    </a:xfrm>
+                    <a:prstGeom prst="rect">
+                      <a:avLst/>
+                    </a:prstGeom>
+                  </pic:spPr>
+                </pic:pic>
+              </a:graphicData>
+            </a:graphic>
+          </wp:anchor>
+        </w:drawing>
+      </w:r>
+      <w:r>
+        <w:rPr>
+          <w:b/>
+          <w:lang w:val="en-US"/>
+        </w:rPr>
+        <w:t xml:space="preserve">Adaptive Difficulty – adaptive target closeness and height </w:t>
+      </w:r>
+      <w:r>
+        <w:rPr>
+          <w:b/>
+          <w:lang w:val="en-US"/>
+        </w:rPr>
+        <w:t xml:space="preserve">– </w:t>
+      </w:r>
+      <w:r>
+        <w:rPr>
+          <w:lang w:val="en-US"/>
+        </w:rPr>
+        <w:t xml:space="preserve">Dependent on how good the subject performs the height of targets will be shallower and the targets will be further apart. As a default setting, the subject has to have an accuracy of 75% in order for the user to progress and reach a higher difficulty level. This </w:t>
+      </w:r>
+      <w:proofErr w:type="gramStart"/>
+      <w:r>
+        <w:rPr>
+          <w:lang w:val="en-US"/>
+        </w:rPr>
+        <w:t>can be adjusted</w:t>
+      </w:r>
+      <w:proofErr w:type="gramEnd"/>
+      <w:r>
+        <w:rPr>
+          <w:lang w:val="en-US"/>
+        </w:rPr>
+        <w:t xml:space="preserve"> to a different number if needed. Accuracy is simply the amount of time on target versus the total time the target is visible. </w:t>
+      </w:r>
+      <w:r>
+        <w:rPr>
+          <w:lang w:val="en-US"/>
+        </w:rPr>
+        <w:t xml:space="preserve">Each subject starts at level 1. </w:t>
+      </w:r>
+      <w:r>
+        <w:rPr>
+          <w:lang w:val="en-US"/>
+        </w:rPr>
+        <w:t xml:space="preserve">Behind the curtains the algorithm for these five adjusted parameters looks like the following </w:t>
+      </w:r>
+    </w:p>
+    <w:p>
+      <w:pPr>
+        <w:pStyle w:val="ListParagraph"/>
+        <w:rPr>
+          <w:lang w:val="en-US"/>
+        </w:rPr>
+      </w:pPr>
+      <w:r>
+        <w:rPr>
+          <w:lang w:val="en-US"/>
+        </w:rPr>
+        <w:t>Minimum Closeness = Minimum Closeness + (level*5)*2</w:t>
+      </w:r>
+    </w:p>
+    <w:p>
+      <w:pPr>
+        <w:pStyle w:val="ListParagraph"/>
+        <w:rPr>
+          <w:lang w:val="en-US"/>
+        </w:rPr>
+      </w:pPr>
+      <w:r>
+        <w:rPr>
+          <w:lang w:val="en-US"/>
+        </w:rPr>
+        <w:t>Maximum Closeness = Maximum Closeness + (level*5)*2</w:t>
+      </w:r>
+    </w:p>
+    <w:p>
+      <w:pPr>
+        <w:pStyle w:val="ListParagraph"/>
+        <w:rPr>
+          <w:lang w:val="en-US"/>
+        </w:rPr>
+      </w:pPr>
+      <w:r>
+        <w:rPr>
+          <w:lang w:val="en-US"/>
+        </w:rPr>
+        <w:t>Random minimum target height = Random minimum target height - (level*5)/2</w:t>
+      </w:r>
+    </w:p>
+    <w:p>
+      <w:pPr>
+        <w:pStyle w:val="ListParagraph"/>
+        <w:rPr>
+          <w:lang w:val="en-US"/>
+        </w:rPr>
+      </w:pPr>
+      <w:r>
+        <w:rPr>
+          <w:lang w:val="en-US"/>
+        </w:rPr>
+        <w:t>Random maximum target height = Random maximum target height - (level*5)</w:t>
+      </w:r>
+    </w:p>
+    <w:p>
+      <w:pPr>
+        <w:pStyle w:val="ListParagraph"/>
+        <w:rPr>
+          <w:lang w:val="en-US"/>
+        </w:rPr>
+      </w:pPr>
+      <w:r>
+        <w:rPr>
+          <w:lang w:val="en-US"/>
+        </w:rPr>
+        <w:t>Target height = Target height - (level*5)</w:t>
+      </w:r>
+    </w:p>
+    <w:p>
+      <w:pPr>
+        <w:pStyle w:val="ListParagraph"/>
+        <w:numPr>
+          <w:ilvl w:val="0"/>
+          <w:numId w:val="15"/>
+        </w:numPr>
+        <w:rPr>
+          <w:b/>
+          <w:lang w:val="en-US"/>
+        </w:rPr>
+      </w:pPr>
+      <w:r>
+        <w:rPr>
+          <w:b/>
+          <w:lang w:val="en-US"/>
+        </w:rPr>
+        <w:t xml:space="preserve">In game guidelines – </w:t>
+      </w:r>
+      <w:r>
+        <w:rPr>
+          <w:lang w:val="en-US"/>
+        </w:rPr>
+        <w:t xml:space="preserve">This is a simple text prompt telling the subject to be as accurate and fast as possible. </w:t>
+      </w:r>
+    </w:p>
+    <w:p>
+      <w:pPr>
+        <w:pStyle w:val="ListParagraph"/>
+        <w:numPr>
+          <w:ilvl w:val="0"/>
+          <w:numId w:val="15"/>
+        </w:numPr>
+        <w:rPr>
+          <w:b/>
+          <w:lang w:val="en-US"/>
+        </w:rPr>
+      </w:pPr>
+      <w:r>
+        <w:rPr>
+          <w:b/>
+          <w:lang w:val="en-US"/>
+        </w:rPr>
+        <w:t xml:space="preserve">Random target height – </w:t>
+      </w:r>
+      <w:r>
+        <w:rPr>
+          <w:lang w:val="en-US"/>
+        </w:rPr>
+        <w:t xml:space="preserve">This will provide your targets with random heights between 20 and 50. You are able to adjust it by visiting your configuration file and find the variables called </w:t>
+      </w:r>
+      <w:proofErr w:type="spellStart"/>
+      <w:r>
+        <w:rPr>
+          <w:lang w:val="en-US"/>
+        </w:rPr>
+        <w:t>minRandomHeight</w:t>
+      </w:r>
+      <w:proofErr w:type="spellEnd"/>
+      <w:r>
+        <w:rPr>
+          <w:lang w:val="en-US"/>
+        </w:rPr>
+        <w:t xml:space="preserve"> and </w:t>
+      </w:r>
+      <w:proofErr w:type="spellStart"/>
+      <w:r>
+        <w:rPr>
+          <w:lang w:val="en-US"/>
+        </w:rPr>
+        <w:t>maxRandomHeight</w:t>
+      </w:r>
+      <w:proofErr w:type="spellEnd"/>
+      <w:r>
+        <w:rPr>
+          <w:lang w:val="en-US"/>
+        </w:rPr>
+        <w:t xml:space="preserve">. They </w:t>
+      </w:r>
+      <w:proofErr w:type="gramStart"/>
+      <w:r>
+        <w:rPr>
+          <w:lang w:val="en-US"/>
+        </w:rPr>
+        <w:t>are currently hidden</w:t>
+      </w:r>
+      <w:proofErr w:type="gramEnd"/>
+      <w:r>
+        <w:rPr>
+          <w:lang w:val="en-US"/>
+        </w:rPr>
+        <w:t xml:space="preserve"> from the interface. We have seen previously these two variables </w:t>
+      </w:r>
+      <w:proofErr w:type="gramStart"/>
+      <w:r>
+        <w:rPr>
+          <w:lang w:val="en-US"/>
+        </w:rPr>
+        <w:t>are adjusted</w:t>
+      </w:r>
+      <w:proofErr w:type="gramEnd"/>
+      <w:r>
+        <w:rPr>
+          <w:lang w:val="en-US"/>
+        </w:rPr>
+        <w:t xml:space="preserve"> by the adaptive difficulty option. </w:t>
+      </w:r>
+    </w:p>
+    <w:p>
+      <w:pPr>
+        <w:pStyle w:val="ListParagraph"/>
+        <w:numPr>
+          <w:ilvl w:val="0"/>
+          <w:numId w:val="15"/>
+        </w:numPr>
+        <w:rPr>
+          <w:b/>
+          <w:lang w:val="en-US"/>
+        </w:rPr>
+      </w:pPr>
+      <w:r>
+        <w:rPr>
+          <w:b/>
+          <w:lang w:val="en-US"/>
+        </w:rPr>
+        <w:t xml:space="preserve">Write Your Own Sequence – </w:t>
+      </w:r>
+      <w:r>
+        <w:rPr>
+          <w:lang w:val="en-US"/>
+        </w:rPr>
+        <w:t>This option enables you to write your own sequence. It takes its input from (</w:t>
+      </w:r>
+      <w:r>
+        <w:rPr>
+          <w:b/>
+          <w:lang w:val="en-US"/>
+        </w:rPr>
+        <w:t>7</w:t>
+      </w:r>
+      <w:r>
+        <w:rPr>
+          <w:lang w:val="en-US"/>
+        </w:rPr>
+        <w:t xml:space="preserve">) in base configuration. This or “Random Target Position” has to be enabled in order for </w:t>
+      </w:r>
+      <w:proofErr w:type="spellStart"/>
+      <w:r>
+        <w:rPr>
+          <w:lang w:val="en-US"/>
+        </w:rPr>
+        <w:t>TrackIt</w:t>
+      </w:r>
+      <w:proofErr w:type="spellEnd"/>
+      <w:r>
+        <w:rPr>
+          <w:lang w:val="en-US"/>
+        </w:rPr>
+        <w:t xml:space="preserve"> to work. </w:t>
+      </w:r>
+    </w:p>
+    <w:p>
+      <w:pPr>
+        <w:spacing w:line="240" w:lineRule="auto"/>
+        <w:rPr>
+          <w:b/>
+          <w:lang w:val="en-US"/>
+        </w:rPr>
+      </w:pPr>
+      <w:r>
+        <w:rPr>
+          <w:b/>
+          <w:lang w:val="en-US"/>
+        </w:rPr>
+        <w:br w:type="page"/>
+      </w:r>
+    </w:p>
+    <w:p>
+      <w:pPr>
+        <w:pStyle w:val="ListParagraph"/>
+        <w:numPr>
+          <w:ilvl w:val="0"/>
+          <w:numId w:val="15"/>
+        </w:numPr>
+        <w:rPr>
+          <w:b/>
+          <w:lang w:val="en-US"/>
+        </w:rPr>
+      </w:pPr>
+      <w:r>
+        <w:rPr>
+          <w:lang w:val="en-US"/>
+        </w:rPr>
+        <w:lastRenderedPageBreak/>
+        <w:drawing>
+          <wp:anchor distT="0" distB="0" distL="114300" distR="114300" simplePos="0" relativeHeight="251661312" behindDoc="0" locked="0" layoutInCell="1" allowOverlap="1">
+            <wp:simplePos x="0" y="0"/>
+            <wp:positionH relativeFrom="margin">
+              <wp:align>right</wp:align>
+            </wp:positionH>
+            <wp:positionV relativeFrom="paragraph">
+              <wp:posOffset>52705</wp:posOffset>
+            </wp:positionV>
+            <wp:extent cx="6116955" cy="3437255"/>
+            <wp:effectExtent l="0" t="0" r="0" b="0"/>
+            <wp:wrapSquare wrapText="bothSides"/>
+            <wp:docPr id="10" name="Picture 10"/>
+            <wp:cNvGraphicFramePr>
+              <a:graphicFrameLocks xmlns:a="http://schemas.openxmlformats.org/drawingml/2006/main" noChangeAspect="1"/>
+            </wp:cNvGraphicFramePr>
+            <a:graphic xmlns:a="http://schemas.openxmlformats.org/drawingml/2006/main">
+              <a:graphicData uri="http://schemas.openxmlformats.org/drawingml/2006/picture">
+                <pic:pic xmlns:pic="http://schemas.openxmlformats.org/drawingml/2006/picture">
+                  <pic:nvPicPr>
+                    <pic:cNvPr id="1" name=""/>
+                    <pic:cNvPicPr/>
+                  </pic:nvPicPr>
+                  <pic:blipFill>
+                    <a:blip r:embed="rId13">
+                      <a:extLst>
+                        <a:ext uri="{28A0092B-C50C-407E-A947-70E740481C1C}">
+                          <a14:useLocalDpi xmlns:a14="http://schemas.microsoft.com/office/drawing/2010/main" val="0"/>
+                        </a:ext>
+                      </a:extLst>
+                    </a:blip>
+                    <a:stretch>
+                      <a:fillRect/>
+                    </a:stretch>
+                  </pic:blipFill>
+                  <pic:spPr>
+                    <a:xfrm>
+                      <a:off x="0" y="0"/>
+                      <a:ext cx="6116955" cy="3437255"/>
+                    </a:xfrm>
+                    <a:prstGeom prst="rect">
+                      <a:avLst/>
+                    </a:prstGeom>
+                  </pic:spPr>
+                </pic:pic>
+              </a:graphicData>
+            </a:graphic>
+            <wp14:sizeRelH relativeFrom="margin">
+              <wp14:pctWidth>0</wp14:pctWidth>
+            </wp14:sizeRelH>
+            <wp14:sizeRelV relativeFrom="margin">
+              <wp14:pctHeight>0</wp14:pctHeight>
+            </wp14:sizeRelV>
+          </wp:anchor>
+        </w:drawing>
+      </w:r>
+      <w:r>
+        <w:rPr>
+          <w:b/>
+          <w:lang w:val="en-US"/>
+        </w:rPr>
+        <w:t xml:space="preserve">SVIPT – show all targets – </w:t>
+      </w:r>
+      <w:r>
+        <w:rPr>
+          <w:lang w:val="en-US"/>
+        </w:rPr>
+        <w:t xml:space="preserve">This is a completely different game mode than the usual </w:t>
+      </w:r>
+      <w:proofErr w:type="spellStart"/>
+      <w:r>
+        <w:rPr>
+          <w:lang w:val="en-US"/>
+        </w:rPr>
+        <w:t>TrackIt</w:t>
+      </w:r>
+      <w:proofErr w:type="spellEnd"/>
+      <w:r>
+        <w:rPr>
+          <w:lang w:val="en-US"/>
+        </w:rPr>
+        <w:t xml:space="preserve">. While track it is all about reaching target fast and accurate as possible before they disappear SVIPT is a different beast entirely. In this game </w:t>
+      </w:r>
+      <w:proofErr w:type="gramStart"/>
+      <w:r>
+        <w:rPr>
+          <w:lang w:val="en-US"/>
+        </w:rPr>
+        <w:t>mode</w:t>
+      </w:r>
+      <w:proofErr w:type="gramEnd"/>
+      <w:r>
+        <w:rPr>
+          <w:lang w:val="en-US"/>
+        </w:rPr>
+        <w:t xml:space="preserve"> all targets are visible all the time, they are numbered and you have to return to baseline after each target. You have to go through the sequence as fast and accurate as possible. You only have to be within each target 150 </w:t>
+      </w:r>
+      <w:proofErr w:type="spellStart"/>
+      <w:r>
+        <w:rPr>
+          <w:lang w:val="en-US"/>
+        </w:rPr>
+        <w:t>ms</w:t>
+      </w:r>
+      <w:proofErr w:type="spellEnd"/>
+      <w:r>
+        <w:rPr>
+          <w:lang w:val="en-US"/>
+        </w:rPr>
+        <w:t xml:space="preserve"> before it counts as a visit. Each run through of a sequence of targets </w:t>
+      </w:r>
+      <w:proofErr w:type="gramStart"/>
+      <w:r>
+        <w:rPr>
+          <w:lang w:val="en-US"/>
+        </w:rPr>
+        <w:t>is called</w:t>
+      </w:r>
+      <w:proofErr w:type="gramEnd"/>
+      <w:r>
+        <w:rPr>
+          <w:lang w:val="en-US"/>
+        </w:rPr>
+        <w:t xml:space="preserve"> a Trial and targets are called gates. Two interesting parameters </w:t>
+      </w:r>
+      <w:proofErr w:type="gramStart"/>
+      <w:r>
+        <w:rPr>
+          <w:lang w:val="en-US"/>
+        </w:rPr>
+        <w:t>are given</w:t>
+      </w:r>
+      <w:proofErr w:type="gramEnd"/>
+      <w:r>
+        <w:rPr>
+          <w:lang w:val="en-US"/>
+        </w:rPr>
+        <w:t xml:space="preserve"> from each trial completion time and error. Completion time is the amount of time it took to go visit all the gates in the right order. Error is the amount of times the subjects misses the gate when they try to stop within the boundaries of the rectangles. </w:t>
+      </w:r>
+      <w:r>
+        <w:rPr>
+          <w:lang w:val="en-US"/>
+        </w:rPr>
+        <w:t xml:space="preserve">Stopping before a gate also count as an error this is called </w:t>
+      </w:r>
+      <w:proofErr w:type="gramStart"/>
+      <w:r>
+        <w:rPr>
+          <w:lang w:val="en-US"/>
+        </w:rPr>
+        <w:t>an undershoot</w:t>
+      </w:r>
+      <w:proofErr w:type="gramEnd"/>
+      <w:r>
+        <w:rPr>
+          <w:lang w:val="en-US"/>
+        </w:rPr>
+        <w:t xml:space="preserve"> while stopping after a gate is called an overshoot. </w:t>
+      </w:r>
+    </w:p>
+    <w:p>
+      <w:pPr>
+        <w:pStyle w:val="ListParagraph"/>
+        <w:rPr>
+          <w:lang w:val="en-US"/>
+        </w:rPr>
+      </w:pPr>
+      <w:r>
+        <w:rPr>
+          <w:lang w:val="en-US"/>
+        </w:rPr>
+        <w:drawing>
+          <wp:anchor distT="0" distB="0" distL="114300" distR="114300" simplePos="0" relativeHeight="251662336" behindDoc="0" locked="0" layoutInCell="1" allowOverlap="1">
+            <wp:simplePos x="0" y="0"/>
+            <wp:positionH relativeFrom="margin">
+              <wp:align>right</wp:align>
+            </wp:positionH>
+            <wp:positionV relativeFrom="paragraph">
+              <wp:posOffset>5715</wp:posOffset>
+            </wp:positionV>
+            <wp:extent cx="2895600" cy="1685925"/>
+            <wp:effectExtent l="0" t="0" r="0" b="9525"/>
+            <wp:wrapSquare wrapText="bothSides"/>
+            <wp:docPr id="11" name="Picture 11"/>
+            <wp:cNvGraphicFramePr>
+              <a:graphicFrameLocks xmlns:a="http://schemas.openxmlformats.org/drawingml/2006/main" noChangeAspect="1"/>
+            </wp:cNvGraphicFramePr>
+            <a:graphic xmlns:a="http://schemas.openxmlformats.org/drawingml/2006/main">
+              <a:graphicData uri="http://schemas.openxmlformats.org/drawingml/2006/picture">
+                <pic:pic xmlns:pic="http://schemas.openxmlformats.org/drawingml/2006/picture">
+                  <pic:nvPicPr>
+                    <pic:cNvPr id="1" name=""/>
+                    <pic:cNvPicPr/>
+                  </pic:nvPicPr>
+                  <pic:blipFill>
+                    <a:blip r:embed="rId14">
+                      <a:extLst>
+                        <a:ext uri="{28A0092B-C50C-407E-A947-70E740481C1C}">
+                          <a14:useLocalDpi xmlns:a14="http://schemas.microsoft.com/office/drawing/2010/main" val="0"/>
+                        </a:ext>
+                      </a:extLst>
+                    </a:blip>
+                    <a:stretch>
+                      <a:fillRect/>
+                    </a:stretch>
+                  </pic:blipFill>
+                  <pic:spPr>
+                    <a:xfrm>
+                      <a:off x="0" y="0"/>
+                      <a:ext cx="2895600" cy="1685925"/>
+                    </a:xfrm>
+                    <a:prstGeom prst="rect">
+                      <a:avLst/>
+                    </a:prstGeom>
+                  </pic:spPr>
+                </pic:pic>
+              </a:graphicData>
+            </a:graphic>
+          </wp:anchor>
+        </w:drawing>
+      </w:r>
+      <w:r>
+        <w:rPr>
+          <w:lang w:val="en-US"/>
+        </w:rPr>
+        <w:t>You are capable of adjusting different parameters regarding the SVIPT game.</w:t>
+      </w:r>
+      <w:r>
+        <w:rPr>
+          <w:b/>
+          <w:lang w:val="en-US"/>
+        </w:rPr>
+        <w:t xml:space="preserve"> </w:t>
+      </w:r>
+      <w:r>
+        <w:rPr>
+          <w:lang w:val="en-US"/>
+        </w:rPr>
+        <w:t xml:space="preserve">Apart from the already visited </w:t>
+      </w:r>
+      <w:proofErr w:type="gramStart"/>
+      <w:r>
+        <w:rPr>
+          <w:lang w:val="en-US"/>
+        </w:rPr>
+        <w:t>options</w:t>
+      </w:r>
+      <w:proofErr w:type="gramEnd"/>
+      <w:r>
+        <w:rPr>
+          <w:lang w:val="en-US"/>
+        </w:rPr>
+        <w:t xml:space="preserve"> this configuration menu is unique to SVIPT.</w:t>
+      </w:r>
+    </w:p>
+    <w:p>
+      <w:pPr>
+        <w:pStyle w:val="ListParagraph"/>
+        <w:rPr>
+          <w:lang w:val="en-US"/>
+        </w:rPr>
+      </w:pPr>
+      <w:r>
+        <w:rPr>
+          <w:lang w:val="en-US"/>
+        </w:rPr>
+        <w:t xml:space="preserve">You </w:t>
+      </w:r>
+      <w:proofErr w:type="spellStart"/>
+      <w:r>
+        <w:rPr>
+          <w:lang w:val="en-US"/>
+        </w:rPr>
+        <w:t>van</w:t>
+      </w:r>
+      <w:proofErr w:type="spellEnd"/>
+      <w:r>
+        <w:rPr>
+          <w:lang w:val="en-US"/>
+        </w:rPr>
+        <w:t xml:space="preserve"> adjust the number of Trials and the number of gates per trial. You can choose to work with original SVIPT colors, which are adjustable colors, which in the random target case matches those of SVIPT </w:t>
+      </w:r>
+      <w:r>
+        <w:rPr>
+          <w:lang w:val="en-US"/>
+        </w:rPr>
+        <w:lastRenderedPageBreak/>
+        <w:t xml:space="preserve">articles [1]. While none </w:t>
+      </w:r>
+      <w:proofErr w:type="gramStart"/>
+      <w:r>
+        <w:rPr>
+          <w:lang w:val="en-US"/>
+        </w:rPr>
+        <w:t>original</w:t>
+      </w:r>
+      <w:proofErr w:type="gramEnd"/>
+      <w:r>
+        <w:rPr>
+          <w:lang w:val="en-US"/>
+        </w:rPr>
+        <w:t xml:space="preserve"> colors will provide the subject with more guidance towards which gate he has to visit. </w:t>
+      </w:r>
+    </w:p>
+    <w:p>
+      <w:pPr>
+        <w:pStyle w:val="ListParagraph"/>
+        <w:rPr>
+          <w:lang w:val="en-US"/>
+        </w:rPr>
+      </w:pPr>
+      <w:r>
+        <w:rPr>
+          <w:lang w:val="en-US"/>
+        </w:rPr>
+        <w:drawing>
+          <wp:inline distT="0" distB="0" distL="0" distR="0" wp14:anchorId="30F2234E" wp14:editId="6322BC0A">
+            <wp:extent cx="5638800" cy="3171606"/>
+            <wp:effectExtent l="0" t="0" r="0" b="0"/>
+            <wp:docPr id="12" name="Picture 12"/>
+            <wp:cNvGraphicFramePr>
+              <a:graphicFrameLocks xmlns:a="http://schemas.openxmlformats.org/drawingml/2006/main" noChangeAspect="1"/>
+            </wp:cNvGraphicFramePr>
+            <a:graphic xmlns:a="http://schemas.openxmlformats.org/drawingml/2006/main">
+              <a:graphicData uri="http://schemas.openxmlformats.org/drawingml/2006/picture">
+                <pic:pic xmlns:pic="http://schemas.openxmlformats.org/drawingml/2006/picture">
+                  <pic:nvPicPr>
+                    <pic:cNvPr id="1" name=""/>
+                    <pic:cNvPicPr/>
+                  </pic:nvPicPr>
+                  <pic:blipFill>
+                    <a:blip r:embed="rId15"/>
+                    <a:stretch>
+                      <a:fillRect/>
+                    </a:stretch>
+                  </pic:blipFill>
+                  <pic:spPr>
+                    <a:xfrm>
+                      <a:off x="0" y="0"/>
+                      <a:ext cx="5650669" cy="3178282"/>
+                    </a:xfrm>
+                    <a:prstGeom prst="rect">
+                      <a:avLst/>
+                    </a:prstGeom>
+                  </pic:spPr>
+                </pic:pic>
+              </a:graphicData>
+            </a:graphic>
+          </wp:inline>
+        </w:drawing>
+      </w:r>
+    </w:p>
+    <w:p>
+      <w:pPr>
+        <w:pStyle w:val="ListParagraph"/>
+        <w:rPr>
+          <w:lang w:val="en-US"/>
+        </w:rPr>
+      </w:pPr>
+      <w:r>
+        <w:rPr>
+          <w:lang w:val="en-US"/>
+        </w:rPr>
+        <w:drawing>
+          <wp:anchor distT="0" distB="0" distL="114300" distR="114300" simplePos="0" relativeHeight="251663360" behindDoc="0" locked="0" layoutInCell="1" allowOverlap="1">
+            <wp:simplePos x="0" y="0"/>
+            <wp:positionH relativeFrom="margin">
+              <wp:align>right</wp:align>
+            </wp:positionH>
+            <wp:positionV relativeFrom="paragraph">
+              <wp:posOffset>11430</wp:posOffset>
+            </wp:positionV>
+            <wp:extent cx="2533650" cy="2447925"/>
+            <wp:effectExtent l="0" t="0" r="0" b="9525"/>
+            <wp:wrapSquare wrapText="bothSides"/>
+            <wp:docPr id="13" name="Picture 13"/>
+            <wp:cNvGraphicFramePr>
+              <a:graphicFrameLocks xmlns:a="http://schemas.openxmlformats.org/drawingml/2006/main" noChangeAspect="1"/>
+            </wp:cNvGraphicFramePr>
+            <a:graphic xmlns:a="http://schemas.openxmlformats.org/drawingml/2006/main">
+              <a:graphicData uri="http://schemas.openxmlformats.org/drawingml/2006/picture">
+                <pic:pic xmlns:pic="http://schemas.openxmlformats.org/drawingml/2006/picture">
+                  <pic:nvPicPr>
+                    <pic:cNvPr id="1" name=""/>
+                    <pic:cNvPicPr/>
+                  </pic:nvPicPr>
+                  <pic:blipFill>
+                    <a:blip r:embed="rId16">
+                      <a:extLst>
+                        <a:ext uri="{28A0092B-C50C-407E-A947-70E740481C1C}">
+                          <a14:useLocalDpi xmlns:a14="http://schemas.microsoft.com/office/drawing/2010/main" val="0"/>
+                        </a:ext>
+                      </a:extLst>
+                    </a:blip>
+                    <a:stretch>
+                      <a:fillRect/>
+                    </a:stretch>
+                  </pic:blipFill>
+                  <pic:spPr>
+                    <a:xfrm>
+                      <a:off x="0" y="0"/>
+                      <a:ext cx="2533650" cy="2447925"/>
+                    </a:xfrm>
+                    <a:prstGeom prst="rect">
+                      <a:avLst/>
+                    </a:prstGeom>
+                  </pic:spPr>
+                </pic:pic>
+              </a:graphicData>
+            </a:graphic>
+          </wp:anchor>
+        </w:drawing>
+      </w:r>
+      <w:r>
+        <w:rPr>
+          <w:lang w:val="en-US"/>
+        </w:rPr>
+        <w:t xml:space="preserve">The last element you are able to customize regarding the SVIPT game is the height of the gates. In case you want to have different heights and you want to have control to how different the height has to </w:t>
+      </w:r>
+      <w:proofErr w:type="gramStart"/>
+      <w:r>
+        <w:rPr>
+          <w:lang w:val="en-US"/>
+        </w:rPr>
+        <w:t>be</w:t>
+      </w:r>
+      <w:proofErr w:type="gramEnd"/>
+      <w:r>
+        <w:rPr>
+          <w:lang w:val="en-US"/>
+        </w:rPr>
+        <w:t xml:space="preserve"> you can adjust it in the configu</w:t>
+      </w:r>
+      <w:r>
+        <w:rPr>
+          <w:lang w:val="en-US"/>
+        </w:rPr>
+        <w:t xml:space="preserve">ration menu point. </w:t>
+      </w:r>
+    </w:p>
+    <w:p>
+      <w:pPr>
+        <w:pStyle w:val="ListParagraph"/>
+        <w:rPr>
+          <w:lang w:val="en-US"/>
+        </w:rPr>
+      </w:pPr>
+      <w:r>
+        <w:rPr>
+          <w:lang w:val="en-US"/>
+        </w:rPr>
+        <w:t xml:space="preserve">When choosing SVIPT you have to </w:t>
+      </w:r>
+      <w:proofErr w:type="gramStart"/>
+      <w:r>
+        <w:rPr>
+          <w:lang w:val="en-US"/>
+        </w:rPr>
+        <w:t>either choose</w:t>
+      </w:r>
+      <w:proofErr w:type="gramEnd"/>
+      <w:r>
+        <w:rPr>
+          <w:lang w:val="en-US"/>
+        </w:rPr>
+        <w:t xml:space="preserve"> </w:t>
+      </w:r>
+      <w:r>
+        <w:rPr>
+          <w:b/>
+          <w:lang w:val="en-US"/>
+        </w:rPr>
+        <w:t>Random Target Position</w:t>
+      </w:r>
+      <w:r>
+        <w:rPr>
+          <w:b/>
+          <w:lang w:val="en-US"/>
+        </w:rPr>
+        <w:t xml:space="preserve"> </w:t>
+      </w:r>
+      <w:r>
+        <w:rPr>
+          <w:lang w:val="en-US"/>
+        </w:rPr>
+        <w:t>or</w:t>
+      </w:r>
+      <w:r>
+        <w:rPr>
+          <w:b/>
+          <w:lang w:val="en-US"/>
+        </w:rPr>
+        <w:t xml:space="preserve"> </w:t>
+      </w:r>
+      <w:r>
+        <w:rPr>
+          <w:b/>
+          <w:lang w:val="en-US"/>
+        </w:rPr>
+        <w:t>Write Your Own Sequence</w:t>
+      </w:r>
+      <w:r>
+        <w:rPr>
+          <w:b/>
+          <w:lang w:val="en-US"/>
+        </w:rPr>
+        <w:t xml:space="preserve"> </w:t>
+      </w:r>
+      <w:r>
+        <w:rPr>
+          <w:lang w:val="en-US"/>
+        </w:rPr>
+        <w:t xml:space="preserve">as well. If you choose </w:t>
+      </w:r>
+      <w:proofErr w:type="gramStart"/>
+      <w:r>
+        <w:rPr>
+          <w:lang w:val="en-US"/>
+        </w:rPr>
+        <w:t>Random</w:t>
+      </w:r>
+      <w:proofErr w:type="gramEnd"/>
+      <w:r>
+        <w:rPr>
+          <w:lang w:val="en-US"/>
+        </w:rPr>
+        <w:t xml:space="preserve"> target position the computer will compute the position of the gates. It can fail a couple of times, but do not be discourage and try again. If you choose Write Your Own </w:t>
+      </w:r>
+      <w:proofErr w:type="gramStart"/>
+      <w:r>
+        <w:rPr>
+          <w:lang w:val="en-US"/>
+        </w:rPr>
+        <w:t>Sequence</w:t>
+      </w:r>
+      <w:proofErr w:type="gramEnd"/>
+      <w:r>
+        <w:rPr>
+          <w:lang w:val="en-US"/>
+        </w:rPr>
+        <w:t xml:space="preserve"> you have to use the input field found in the previous configuration menu </w:t>
+      </w:r>
+      <w:r>
+        <w:rPr>
+          <w:b/>
+          <w:lang w:val="en-US"/>
+        </w:rPr>
+        <w:t>(7)</w:t>
+      </w:r>
+      <w:r>
+        <w:rPr>
+          <w:lang w:val="en-US"/>
+        </w:rPr>
+        <w:t xml:space="preserve">. </w:t>
+      </w:r>
+      <w:r>
+        <w:rPr>
+          <w:lang w:val="en-US"/>
+        </w:rPr>
+        <w:t>The syntax however is a bit different</w:t>
+      </w:r>
+      <w:r>
+        <w:rPr>
+          <w:b/>
+          <w:lang w:val="en-US"/>
+        </w:rPr>
+        <w:t xml:space="preserve">. </w:t>
+      </w:r>
+      <w:r>
+        <w:rPr>
+          <w:lang w:val="en-US"/>
+        </w:rPr>
+        <w:t>Writing a SVIPT sequence only</w:t>
+      </w:r>
+      <w:r>
+        <w:rPr>
+          <w:lang w:val="en-US"/>
+        </w:rPr>
+        <w:t xml:space="preserve"> includes gates and baseline, but only the baseline once. E.g. B1000r R300g R200b R600v … </w:t>
+      </w:r>
+      <w:bookmarkStart w:id="8" w:name="_GoBack"/>
+      <w:bookmarkEnd w:id="8"/>
+    </w:p>
+    <w:p>
+      <w:pPr>
+        <w:spacing w:line="240" w:lineRule="auto"/>
+        <w:rPr>
+          <w:lang w:val="en-US"/>
+        </w:rPr>
+      </w:pPr>
+      <w:r>
+        <w:rPr>
+          <w:lang w:val="en-US"/>
+        </w:rPr>
+        <w:br w:type="page"/>
+      </w:r>
+    </w:p>
+    <w:p>
+      <w:pPr>
+        <w:pStyle w:val="ListParagraph"/>
+        <w:numPr>
+          <w:ilvl w:val="0"/>
+          <w:numId w:val="15"/>
+        </w:numPr>
+        <w:rPr>
+          <w:b/>
+          <w:lang w:val="en-US"/>
+        </w:rPr>
+      </w:pPr>
+      <w:r>
+        <w:rPr>
+          <w:b/>
+          <w:lang w:val="en-US"/>
+        </w:rPr>
+        <w:lastRenderedPageBreak/>
+        <w:drawing>
+          <wp:anchor distT="0" distB="0" distL="114300" distR="114300" simplePos="0" relativeHeight="251664384" behindDoc="0" locked="0" layoutInCell="1" allowOverlap="1">
+            <wp:simplePos x="0" y="0"/>
+            <wp:positionH relativeFrom="margin">
+              <wp:align>right</wp:align>
+            </wp:positionH>
+            <wp:positionV relativeFrom="paragraph">
+              <wp:posOffset>5715</wp:posOffset>
+            </wp:positionV>
+            <wp:extent cx="2581275" cy="1066800"/>
+            <wp:effectExtent l="0" t="0" r="9525" b="0"/>
+            <wp:wrapSquare wrapText="bothSides"/>
+            <wp:docPr id="14" name="Picture 14"/>
+            <wp:cNvGraphicFramePr>
+              <a:graphicFrameLocks xmlns:a="http://schemas.openxmlformats.org/drawingml/2006/main" noChangeAspect="1"/>
+            </wp:cNvGraphicFramePr>
+            <a:graphic xmlns:a="http://schemas.openxmlformats.org/drawingml/2006/main">
+              <a:graphicData uri="http://schemas.openxmlformats.org/drawingml/2006/picture">
+                <pic:pic xmlns:pic="http://schemas.openxmlformats.org/drawingml/2006/picture">
+                  <pic:nvPicPr>
+                    <pic:cNvPr id="1" name=""/>
+                    <pic:cNvPicPr/>
+                  </pic:nvPicPr>
+                  <pic:blipFill>
+                    <a:blip r:embed="rId17">
+                      <a:extLst>
+                        <a:ext uri="{28A0092B-C50C-407E-A947-70E740481C1C}">
+                          <a14:useLocalDpi xmlns:a14="http://schemas.microsoft.com/office/drawing/2010/main" val="0"/>
+                        </a:ext>
+                      </a:extLst>
+                    </a:blip>
+                    <a:stretch>
+                      <a:fillRect/>
+                    </a:stretch>
+                  </pic:blipFill>
+                  <pic:spPr>
+                    <a:xfrm>
+                      <a:off x="0" y="0"/>
+                      <a:ext cx="2581275" cy="1066800"/>
+                    </a:xfrm>
+                    <a:prstGeom prst="rect">
+                      <a:avLst/>
+                    </a:prstGeom>
+                  </pic:spPr>
+                </pic:pic>
+              </a:graphicData>
+            </a:graphic>
+          </wp:anchor>
+        </w:drawing>
+      </w:r>
+      <w:r>
+        <w:rPr>
+          <w:b/>
+          <w:lang w:val="en-US"/>
+        </w:rPr>
+        <w:t xml:space="preserve">Target sustain on screen </w:t>
+      </w:r>
+      <w:r>
+        <w:rPr>
+          <w:lang w:val="en-US"/>
+        </w:rPr>
+        <w:t>–</w:t>
+      </w:r>
+      <w:r>
+        <w:rPr>
+          <w:lang w:val="en-US"/>
+        </w:rPr>
+        <w:t xml:space="preserve"> </w:t>
+      </w:r>
+      <w:r>
+        <w:rPr>
+          <w:lang w:val="en-US"/>
+        </w:rPr>
+        <w:t xml:space="preserve">This item changes the </w:t>
+      </w:r>
+      <w:proofErr w:type="spellStart"/>
+      <w:r>
+        <w:rPr>
+          <w:lang w:val="en-US"/>
+        </w:rPr>
+        <w:t>TrackIt</w:t>
+      </w:r>
+      <w:proofErr w:type="spellEnd"/>
+      <w:r>
+        <w:rPr>
+          <w:lang w:val="en-US"/>
+        </w:rPr>
+        <w:t xml:space="preserve"> game entirely. With this </w:t>
+      </w:r>
+      <w:proofErr w:type="gramStart"/>
+      <w:r>
+        <w:rPr>
+          <w:lang w:val="en-US"/>
+        </w:rPr>
+        <w:t>option</w:t>
+      </w:r>
+      <w:proofErr w:type="gramEnd"/>
+      <w:r>
+        <w:rPr>
+          <w:lang w:val="en-US"/>
+        </w:rPr>
+        <w:t xml:space="preserve"> the target will remain on the screen until the subject has been within the target for a certain amount of time. Thereby changing the game to be more focused on tonic muscle </w:t>
+      </w:r>
+      <w:proofErr w:type="gramStart"/>
+      <w:r>
+        <w:rPr>
+          <w:lang w:val="en-US"/>
+        </w:rPr>
+        <w:t>control</w:t>
+      </w:r>
+      <w:proofErr w:type="gramEnd"/>
+      <w:r>
+        <w:rPr>
+          <w:lang w:val="en-US"/>
+        </w:rPr>
+        <w:t xml:space="preserve"> as they now have to be within the target for a certain amount of time instead of hitting it and stay within it before it disappears. The associated configuration menu can adjust the time. </w:t>
+      </w:r>
+    </w:p>
+    <w:p>
+      <w:pPr>
+        <w:pStyle w:val="ListParagraph"/>
+        <w:numPr>
+          <w:ilvl w:val="0"/>
+          <w:numId w:val="15"/>
+        </w:numPr>
+        <w:rPr>
+          <w:b/>
+          <w:lang w:val="en-US"/>
+        </w:rPr>
+      </w:pPr>
+      <w:r>
+        <w:rPr>
+          <w:lang w:val="en-US"/>
+        </w:rPr>
+        <w:drawing>
+          <wp:anchor distT="0" distB="0" distL="114300" distR="114300" simplePos="0" relativeHeight="251665408" behindDoc="0" locked="0" layoutInCell="1" allowOverlap="1">
+            <wp:simplePos x="0" y="0"/>
+            <wp:positionH relativeFrom="margin">
+              <wp:align>right</wp:align>
+            </wp:positionH>
+            <wp:positionV relativeFrom="paragraph">
+              <wp:posOffset>-1904</wp:posOffset>
+            </wp:positionV>
+            <wp:extent cx="1324160" cy="2095792"/>
+            <wp:effectExtent l="0" t="0" r="9525" b="0"/>
+            <wp:wrapSquare wrapText="bothSides"/>
+            <wp:docPr id="16" name="Picture 16"/>
+            <wp:cNvGraphicFramePr>
+              <a:graphicFrameLocks xmlns:a="http://schemas.openxmlformats.org/drawingml/2006/main" noChangeAspect="1"/>
+            </wp:cNvGraphicFramePr>
+            <a:graphic xmlns:a="http://schemas.openxmlformats.org/drawingml/2006/main">
+              <a:graphicData uri="http://schemas.openxmlformats.org/drawingml/2006/picture">
+                <pic:pic xmlns:pic="http://schemas.openxmlformats.org/drawingml/2006/picture">
+                  <pic:nvPicPr>
+                    <pic:cNvPr id="1" name=""/>
+                    <pic:cNvPicPr/>
+                  </pic:nvPicPr>
+                  <pic:blipFill>
+                    <a:blip r:embed="rId18">
+                      <a:extLst>
+                        <a:ext uri="{28A0092B-C50C-407E-A947-70E740481C1C}">
+                          <a14:useLocalDpi xmlns:a14="http://schemas.microsoft.com/office/drawing/2010/main" val="0"/>
+                        </a:ext>
+                      </a:extLst>
+                    </a:blip>
+                    <a:stretch>
+                      <a:fillRect/>
+                    </a:stretch>
+                  </pic:blipFill>
+                  <pic:spPr>
+                    <a:xfrm>
+                      <a:off x="0" y="0"/>
+                      <a:ext cx="1324160" cy="2095792"/>
+                    </a:xfrm>
+                    <a:prstGeom prst="rect">
+                      <a:avLst/>
+                    </a:prstGeom>
+                  </pic:spPr>
+                </pic:pic>
+              </a:graphicData>
+            </a:graphic>
+          </wp:anchor>
+        </w:drawing>
+      </w:r>
+      <w:r>
+        <w:rPr>
+          <w:lang w:val="en-US"/>
+        </w:rPr>
+        <w:t xml:space="preserve"> </w:t>
+      </w:r>
+      <w:r>
+        <w:rPr>
+          <w:b/>
+          <w:lang w:val="en-US"/>
+        </w:rPr>
+        <w:t>Extrinsic motivation</w:t>
+      </w:r>
+      <w:r>
+        <w:rPr>
+          <w:b/>
+          <w:lang w:val="en-US"/>
+        </w:rPr>
+        <w:t xml:space="preserve"> – </w:t>
+      </w:r>
+      <w:r>
+        <w:rPr>
+          <w:lang w:val="en-US"/>
+        </w:rPr>
+        <w:t xml:space="preserve">This option enables you to add game elements into the </w:t>
+      </w:r>
+      <w:proofErr w:type="spellStart"/>
+      <w:r>
+        <w:rPr>
+          <w:lang w:val="en-US"/>
+        </w:rPr>
+        <w:t>Trackit</w:t>
+      </w:r>
+      <w:proofErr w:type="spellEnd"/>
+      <w:r>
+        <w:rPr>
+          <w:lang w:val="en-US"/>
+        </w:rPr>
+        <w:t xml:space="preserve"> or SVIPT experience. </w:t>
+      </w:r>
+      <w:r>
+        <w:rPr>
+          <w:lang w:val="en-US"/>
+        </w:rPr>
+        <w:br/>
+        <w:t>L</w:t>
+      </w:r>
+      <w:r>
+        <w:rPr>
+          <w:lang w:val="en-US"/>
+        </w:rPr>
+        <w:t xml:space="preserve">evels </w:t>
+      </w:r>
+    </w:p>
+    <w:p>
+      <w:pPr>
+        <w:pStyle w:val="ListParagraph"/>
+        <w:rPr>
+          <w:b/>
+          <w:lang w:val="en-US"/>
+        </w:rPr>
+      </w:pPr>
+    </w:p>
+    <w:p>
+      <w:pPr>
+        <w:pStyle w:val="ListParagraph"/>
+        <w:rPr>
+          <w:b/>
+          <w:lang w:val="en-US"/>
+        </w:rPr>
+      </w:pPr>
+    </w:p>
+    <w:p>
+      <w:pPr>
+        <w:pStyle w:val="ListParagraph"/>
+        <w:rPr>
+          <w:b/>
+          <w:lang w:val="en-US"/>
+        </w:rPr>
+      </w:pPr>
+    </w:p>
+    <w:p>
+      <w:pPr>
+        <w:pStyle w:val="Heading3"/>
+        <w:rPr>
+          <w:lang w:val="en-US"/>
+        </w:rPr>
+      </w:pPr>
+      <w:bookmarkStart w:id="9" w:name="_Toc151048089"/>
+      <w:r>
+        <w:rPr>
+          <w:lang w:val="en-US"/>
+        </w:rPr>
+        <w:lastRenderedPageBreak/>
+        <w:t>Show Serial Configuration</w:t>
+      </w:r>
+      <w:bookmarkEnd w:id="9"/>
+    </w:p>
+    <w:p>
+      <w:pPr>
+        <w:pStyle w:val="Heading1"/>
+        <w:rPr>
+          <w:lang w:val="en-US"/>
+        </w:rPr>
+      </w:pPr>
+      <w:bookmarkStart w:id="10" w:name="_Toc151048090"/>
+      <w:r>
+        <w:rPr>
+          <w:lang w:val="en-US"/>
+        </w:rPr>
         <w:t xml:space="preserve">How to Run </w:t>
       </w:r>
       <w:proofErr w:type="spellStart"/>
@@ -1669,9 +5176,7 @@
         </w:rPr>
         <w:t>Trackit</w:t>
       </w:r>
-      <w:bookmarkStart w:id="4" w:name="_GoBack"/>
-      <w:bookmarkEnd w:id="3"/>
-      <w:bookmarkEnd w:id="4"/>
+      <w:bookmarkEnd w:id="10"/>
       <w:proofErr w:type="spellEnd"/>
     </w:p>
     <w:p>
@@ -1681,132 +5186,12 @@
           <w:lang w:val="en-US"/>
         </w:rPr>
       </w:pPr>
-      <w:bookmarkStart w:id="5" w:name="_Toc150864101"/>
+      <w:bookmarkStart w:id="11" w:name="_Toc151048091"/>
       <w:r>
         <w:rPr>
           <w:lang w:val="en-US"/>
         </w:rPr>
         <w:t>Write your own sequence mode</w:t>
-      </w:r>
-      <w:bookmarkEnd w:id="5"/>
-    </w:p>
-    <w:p>
-      <w:pPr>
-        <w:pStyle w:val="Heading2"/>
-        <w:rPr>
-          <w:lang w:val="en-US"/>
-        </w:rPr>
-      </w:pPr>
-      <w:bookmarkStart w:id="6" w:name="_Toc150864102"/>
-      <w:r>
-        <w:rPr>
-          <w:lang w:val="en-US"/>
-        </w:rPr>
-        <w:t>Random event Generation mode</w:t>
-      </w:r>
-      <w:bookmarkEnd w:id="6"/>
-    </w:p>
-    <w:p>
-      <w:pPr>
-        <w:pStyle w:val="Heading2"/>
-        <w:rPr>
-          <w:lang w:val="en-US"/>
-        </w:rPr>
-      </w:pPr>
-      <w:bookmarkStart w:id="7" w:name="_Toc150864103"/>
-      <w:r>
-        <w:rPr>
-          <w:lang w:val="en-US"/>
-        </w:rPr>
-        <w:t xml:space="preserve">Configuring </w:t>
-      </w:r>
-      <w:proofErr w:type="spellStart"/>
-      <w:r>
-        <w:rPr>
-          <w:lang w:val="en-US"/>
-        </w:rPr>
-        <w:t>Trackit</w:t>
-      </w:r>
-      <w:bookmarkEnd w:id="7"/>
-      <w:proofErr w:type="spellEnd"/>
-    </w:p>
-    <w:p>
-      <w:pPr>
-        <w:pStyle w:val="Heading2"/>
-        <w:rPr>
-          <w:lang w:val="en-US"/>
-        </w:rPr>
-      </w:pPr>
-      <w:bookmarkStart w:id="8" w:name="_Toc150864104"/>
-      <w:proofErr w:type="spellStart"/>
-      <w:r>
-        <w:rPr>
-          <w:lang w:val="en-US"/>
-        </w:rPr>
-        <w:t>Trackit</w:t>
-      </w:r>
-      <w:proofErr w:type="spellEnd"/>
-      <w:r>
-        <w:rPr>
-          <w:lang w:val="en-US"/>
-        </w:rPr>
-        <w:t xml:space="preserve"> </w:t>
-      </w:r>
-      <w:proofErr w:type="spellStart"/>
-      <w:r>
-        <w:rPr>
-          <w:lang w:val="en-US"/>
-        </w:rPr>
-        <w:t>Datafiles</w:t>
-      </w:r>
-      <w:bookmarkEnd w:id="8"/>
-      <w:proofErr w:type="spellEnd"/>
-    </w:p>
-    <w:p>
-      <w:pPr>
-        <w:pStyle w:val="Heading1"/>
-        <w:rPr>
-          <w:lang w:val="en-US"/>
-        </w:rPr>
-      </w:pPr>
-      <w:bookmarkStart w:id="9" w:name="_Toc150864105"/>
-      <w:r>
-        <w:rPr>
-          <w:lang w:val="en-US"/>
-        </w:rPr>
-        <w:t>How to Run SVIPT</w:t>
-      </w:r>
-      <w:bookmarkEnd w:id="9"/>
-    </w:p>
-    <w:p>
-      <w:pPr>
-        <w:pStyle w:val="Heading2"/>
-        <w:rPr>
-          <w:lang w:val="en-US"/>
-        </w:rPr>
-      </w:pPr>
-      <w:bookmarkStart w:id="10" w:name="_Toc150864106"/>
-      <w:r>
-        <w:rPr>
-          <w:lang w:val="en-US"/>
-        </w:rPr>
-        <w:t>Write your own sequence mode</w:t>
-      </w:r>
-      <w:bookmarkEnd w:id="10"/>
-    </w:p>
-    <w:p>
-      <w:pPr>
-        <w:pStyle w:val="Heading2"/>
-        <w:rPr>
-          <w:lang w:val="en-US"/>
-        </w:rPr>
-      </w:pPr>
-      <w:bookmarkStart w:id="11" w:name="_Toc150864107"/>
-      <w:r>
-        <w:rPr>
-          <w:lang w:val="en-US"/>
-        </w:rPr>
-        <w:t>Random event Generation mode</w:t>
       </w:r>
       <w:bookmarkEnd w:id="11"/>
     </w:p>
@@ -1817,12 +5202,12 @@
           <w:lang w:val="en-US"/>
         </w:rPr>
       </w:pPr>
-      <w:bookmarkStart w:id="12" w:name="_Toc150864108"/>
-      <w:r>
-        <w:rPr>
-          <w:lang w:val="en-US"/>
-        </w:rPr>
-        <w:t>Configuring SVIPT</w:t>
+      <w:bookmarkStart w:id="12" w:name="_Toc151048092"/>
+      <w:r>
+        <w:rPr>
+          <w:lang w:val="en-US"/>
+        </w:rPr>
+        <w:t>Random event Generation mode</w:t>
       </w:r>
       <w:bookmarkEnd w:id="12"/>
     </w:p>
@@ -1833,41 +5218,186 @@
           <w:lang w:val="en-US"/>
         </w:rPr>
       </w:pPr>
-      <w:bookmarkStart w:id="13" w:name="_Toc150864109"/>
-      <w:r>
-        <w:rPr>
-          <w:lang w:val="en-US"/>
-        </w:rPr>
-        <w:t xml:space="preserve">SVIPT </w:t>
+      <w:bookmarkStart w:id="13" w:name="_Toc151048093"/>
+      <w:r>
+        <w:rPr>
+          <w:lang w:val="en-US"/>
+        </w:rPr>
+        <w:t xml:space="preserve">Configuring </w:t>
       </w:r>
       <w:proofErr w:type="spellStart"/>
       <w:r>
         <w:rPr>
           <w:lang w:val="en-US"/>
         </w:rPr>
-        <w:t>Datafiles</w:t>
+        <w:t>Trackit</w:t>
       </w:r>
       <w:bookmarkEnd w:id="13"/>
       <w:proofErr w:type="spellEnd"/>
     </w:p>
     <w:p>
       <w:pPr>
+        <w:pStyle w:val="Heading2"/>
+        <w:rPr>
+          <w:lang w:val="en-US"/>
+        </w:rPr>
+      </w:pPr>
+      <w:bookmarkStart w:id="14" w:name="_Toc151048094"/>
+      <w:proofErr w:type="spellStart"/>
+      <w:r>
+        <w:rPr>
+          <w:lang w:val="en-US"/>
+        </w:rPr>
+        <w:t>Trackit</w:t>
+      </w:r>
+      <w:proofErr w:type="spellEnd"/>
+      <w:r>
+        <w:rPr>
+          <w:lang w:val="en-US"/>
+        </w:rPr>
+        <w:t xml:space="preserve"> </w:t>
+      </w:r>
+      <w:proofErr w:type="spellStart"/>
+      <w:r>
+        <w:rPr>
+          <w:lang w:val="en-US"/>
+        </w:rPr>
+        <w:t>Datafiles</w:t>
+      </w:r>
+      <w:bookmarkEnd w:id="14"/>
+      <w:proofErr w:type="spellEnd"/>
+    </w:p>
+    <w:p>
+      <w:pPr>
         <w:pStyle w:val="Heading1"/>
         <w:rPr>
           <w:lang w:val="en-US"/>
         </w:rPr>
       </w:pPr>
+      <w:bookmarkStart w:id="15" w:name="_Toc151048095"/>
+      <w:r>
+        <w:rPr>
+          <w:lang w:val="en-US"/>
+        </w:rPr>
+        <w:t>How to Run SVIPT</w:t>
+      </w:r>
+      <w:bookmarkEnd w:id="15"/>
     </w:p>
-    <w:bookmarkEnd w:id="0"/>
     <w:p>
       <w:pPr>
+        <w:pStyle w:val="Heading2"/>
+        <w:rPr>
+          <w:lang w:val="en-US"/>
+        </w:rPr>
+      </w:pPr>
+      <w:bookmarkStart w:id="16" w:name="_Toc151048096"/>
+      <w:r>
+        <w:rPr>
+          <w:lang w:val="en-US"/>
+        </w:rPr>
+        <w:t>Write your own sequence mode</w:t>
+      </w:r>
+      <w:bookmarkEnd w:id="16"/>
+    </w:p>
+    <w:p>
+      <w:pPr>
+        <w:pStyle w:val="Heading2"/>
+        <w:rPr>
+          <w:lang w:val="en-US"/>
+        </w:rPr>
+      </w:pPr>
+      <w:bookmarkStart w:id="17" w:name="_Toc151048097"/>
+      <w:r>
+        <w:rPr>
+          <w:lang w:val="en-US"/>
+        </w:rPr>
+        <w:t>Random event Generation mode</w:t>
+      </w:r>
+      <w:bookmarkEnd w:id="17"/>
+    </w:p>
+    <w:p>
+      <w:pPr>
+        <w:pStyle w:val="Heading2"/>
+        <w:rPr>
+          <w:lang w:val="en-US"/>
+        </w:rPr>
+      </w:pPr>
+      <w:bookmarkStart w:id="18" w:name="_Toc151048098"/>
+      <w:r>
+        <w:rPr>
+          <w:lang w:val="en-US"/>
+        </w:rPr>
+        <w:t>Configuring SVIPT</w:t>
+      </w:r>
+      <w:bookmarkEnd w:id="18"/>
+    </w:p>
+    <w:p>
+      <w:pPr>
+        <w:pStyle w:val="Heading2"/>
+        <w:rPr>
+          <w:lang w:val="en-US"/>
+        </w:rPr>
+      </w:pPr>
+      <w:bookmarkStart w:id="19" w:name="_Toc151048099"/>
+      <w:r>
+        <w:rPr>
+          <w:lang w:val="en-US"/>
+        </w:rPr>
+        <w:t xml:space="preserve">SVIPT </w:t>
+      </w:r>
+      <w:proofErr w:type="spellStart"/>
+      <w:r>
+        <w:rPr>
+          <w:lang w:val="en-US"/>
+        </w:rPr>
+        <w:t>Datafiles</w:t>
+      </w:r>
+      <w:bookmarkEnd w:id="19"/>
+      <w:proofErr w:type="spellEnd"/>
+    </w:p>
+    <w:p>
+      <w:pPr>
+        <w:pStyle w:val="Heading1"/>
+        <w:rPr>
+          <w:lang w:val="en-US"/>
+        </w:rPr>
+      </w:pPr>
+      <w:bookmarkStart w:id="20" w:name="_Toc151048100"/>
+      <w:r>
+        <w:rPr>
+          <w:lang w:val="en-US"/>
+        </w:rPr>
+        <w:t>References</w:t>
+      </w:r>
+      <w:bookmarkEnd w:id="20"/>
+    </w:p>
+    <w:p>
+      <w:pPr>
         <w:pStyle w:val="Heading3"/>
-      </w:pPr>
+        <w:rPr>
+          <w:lang w:val="en-US"/>
+        </w:rPr>
+      </w:pPr>
+      <w:bookmarkStart w:id="21" w:name="_Toc151048101"/>
+      <w:bookmarkEnd w:id="0"/>
+      <w:r>
+        <w:rPr>
+          <w:lang w:val="en-US"/>
+        </w:rPr>
+        <w:t>[1] SVIPT article goes here</w:t>
+      </w:r>
+      <w:bookmarkEnd w:id="21"/>
+      <w:r>
+        <w:rPr>
+          <w:lang w:val="en-US"/>
+        </w:rPr>
+        <w:t xml:space="preserve"> </w:t>
+      </w:r>
     </w:p>
     <w:sectPr>
-      <w:footerReference w:type="even" r:id="rId9"/>
-      <w:footerReference w:type="default" r:id="rId10"/>
-      <w:headerReference w:type="first" r:id="rId11"/>
+      <w:footerReference w:type="even" r:id="rId19"/>
+      <w:footerReference w:type="default" r:id="rId20"/>
+      <w:headerReference w:type="first" r:id="rId21"/>
       <w:pgSz w:w="11906" w:h="16838"/>
       <w:pgMar w:top="1701" w:right="1134" w:bottom="1701" w:left="1134" w:header="737" w:footer="709" w:gutter="0"/>
       <w:pgNumType w:start="1"/>
@@ -1973,7 +5503,7 @@
       <w:rPr>
         <w:noProof/>
       </w:rPr>
-      <w:t>5</w:t>
+      <w:t>12</w:t>
     </w:r>
     <w:r>
       <w:fldChar w:fldCharType="end"/>
@@ -2106,14 +5636,14 @@
               <w:lang w:val="da-DK"/>
             </w:rPr>
           </w:pPr>
-          <w:bookmarkStart w:id="14" w:name="SD_OFF_Line1"/>
+          <w:bookmarkStart w:id="22" w:name="SD_OFF_Line1"/>
           <w:r>
             <w:rPr>
               <w:lang w:val="da-DK"/>
             </w:rPr>
             <w:t>KØBENHAVNS UNIVERSITET</w:t>
           </w:r>
-          <w:bookmarkEnd w:id="14"/>
+          <w:bookmarkEnd w:id="22"/>
         </w:p>
         <w:p>
           <w:pPr>
@@ -2122,14 +5652,14 @@
               <w:lang w:val="da-DK"/>
             </w:rPr>
           </w:pPr>
-          <w:bookmarkStart w:id="15" w:name="SD_OFF_Line3"/>
+          <w:bookmarkStart w:id="23" w:name="SD_OFF_Line3"/>
           <w:r>
             <w:rPr>
               <w:lang w:val="da-DK"/>
             </w:rPr>
             <w:t>INSTITUT FOR IDRÆT OG ERNÆRING</w:t>
           </w:r>
-          <w:bookmarkEnd w:id="15"/>
+          <w:bookmarkEnd w:id="23"/>
         </w:p>
       </w:tc>
     </w:tr>
@@ -2138,8 +5668,8 @@
     <w:pPr>
       <w:pStyle w:val="Header"/>
     </w:pPr>
-    <w:bookmarkStart w:id="16" w:name="A4Rapport"/>
-    <w:bookmarkEnd w:id="16"/>
+    <w:bookmarkStart w:id="24" w:name="A4Rapport"/>
+    <w:bookmarkEnd w:id="24"/>
     <w:r>
       <w:rPr>
         <w:noProof/>
@@ -2205,7 +5735,7 @@
         </mc:Choice>
         <mc:Fallback>
           <w:pict>
-            <v:rect w14:anchorId="12430743" id="SD_Line_1_HIDE" o:spid="_x0000_s1026" style="position:absolute;margin-left:-2.85pt;margin-top:210.9pt;width:600.95pt;height:.55pt;z-index:251658240;visibility:visible;mso-wrap-style:square;mso-width-percent:0;mso-height-percent:0;mso-wrap-distance-left:9pt;mso-wrap-distance-top:0;mso-wrap-distance-right:9pt;mso-wrap-distance-bottom:0;mso-position-horizontal:absolute;mso-position-horizontal-relative:page;mso-position-vertical:absolute;mso-position-vertical-relative:page;mso-width-percent:0;mso-height-percent:0;mso-width-relative:margin;mso-height-relative:margin;v-text-anchor:middle" o:gfxdata="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" fillcolor="#901a1e" stroked="f" strokeweight="2pt">
+            <v:rect w14:anchorId="0F2045FD" id="SD_Line_1_HIDE" o:spid="_x0000_s1026" style="position:absolute;margin-left:-2.85pt;margin-top:210.9pt;width:600.95pt;height:.55pt;z-index:251658240;visibility:visible;mso-wrap-style:square;mso-width-percent:0;mso-height-percent:0;mso-wrap-distance-left:9pt;mso-wrap-distance-top:0;mso-wrap-distance-right:9pt;mso-wrap-distance-bottom:0;mso-position-horizontal:absolute;mso-position-horizontal-relative:page;mso-position-vertical:absolute;mso-position-vertical-relative:page;mso-width-percent:0;mso-height-percent:0;mso-width-relative:margin;mso-height-relative:margin;v-text-anchor:middle" o:gfxdata="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" fillcolor="#901a1e" stroked="f" strokeweight="2pt">
               <v:path arrowok="t"/>
               <w10:wrap anchorx="page" anchory="page"/>
             </v:rect>
@@ -2378,7 +5908,7 @@
   <w:abstractNum w:abstractNumId="8" w15:restartNumberingAfterBreak="0">
     <w:nsid w:val="FFFFFF88"/>
     <w:multiLevelType w:val="singleLevel"/>
-    <w:tmpl w:val="F8EAEFE0"/>
+    <w:tmpl w:val="DB12EA98"/>
     <w:lvl w:ilvl="0">
       <w:start w:val="1"/>
       <w:numFmt w:val="decimal"/>
@@ -2391,6 +5921,9 @@
         </w:tabs>
         <w:ind w:left="360" w:hanging="360"/>
       </w:pPr>
+      <w:rPr>
+        <w:b/>
+      </w:rPr>
     </w:lvl>
   </w:abstractNum>
   <w:abstractNum w:abstractNumId="9" w15:restartNumberingAfterBreak="0">
@@ -2590,6 +6123,96 @@
     </w:lvl>
   </w:abstractNum>
   <w:abstractNum w:abstractNumId="12" w15:restartNumberingAfterBreak="0">
+    <w:nsid w:val="3967718B"/>
+    <w:multiLevelType w:val="hybridMultilevel"/>
+    <w:tmpl w:val="195C2B44"/>
+    <w:lvl w:ilvl="0" w:tplc="4B04263A">
+      <w:start w:val="1"/>
+      <w:numFmt w:val="decimal"/>
+      <w:lvlText w:val="%1."/>
+      <w:lvlJc w:val="left"/>
+      <w:pPr>
+        <w:ind w:left="720" w:hanging="360"/>
+      </w:pPr>
+      <w:rPr>
+        <w:rFonts w:hint="default"/>
+        <w:b/>
+      </w:rPr>
+    </w:lvl>
+    <w:lvl w:ilvl="1" w:tplc="04060019" w:tentative="1">
+      <w:start w:val="1"/>
+      <w:numFmt w:val="lowerLetter"/>
+      <w:lvlText w:val="%2."/>
+      <w:lvlJc w:val="left"/>
+      <w:pPr>
+        <w:ind w:left="1440" w:hanging="360"/>
+      </w:pPr>
+    </w:lvl>
+    <w:lvl w:ilvl="2" w:tplc="0406001B" w:tentative="1">
+      <w:start w:val="1"/>
+      <w:numFmt w:val="lowerRoman"/>
+      <w:lvlText w:val="%3."/>
+      <w:lvlJc w:val="right"/>
+      <w:pPr>
+        <w:ind w:left="2160" w:hanging="180"/>
+      </w:pPr>
+    </w:lvl>
+    <w:lvl w:ilvl="3" w:tplc="0406000F" w:tentative="1">
+      <w:start w:val="1"/>
+      <w:numFmt w:val="decimal"/>
+      <w:lvlText w:val="%4."/>
+      <w:lvlJc w:val="left"/>
+      <w:pPr>
+        <w:ind w:left="2880" w:hanging="360"/>
+      </w:pPr>
+    </w:lvl>
+    <w:lvl w:ilvl="4" w:tplc="04060019" w:tentative="1">
+      <w:start w:val="1"/>
+      <w:numFmt w:val="lowerLetter"/>
+      <w:lvlText w:val="%5."/>
+      <w:lvlJc w:val="left"/>
+      <w:pPr>
+        <w:ind w:left="3600" w:hanging="360"/>
+      </w:pPr>
+    </w:lvl>
+    <w:lvl w:ilvl="5" w:tplc="0406001B" w:tentative="1">
+      <w:start w:val="1"/>
+      <w:numFmt w:val="lowerRoman"/>
+      <w:lvlText w:val="%6."/>
+      <w:lvlJc w:val="right"/>
+      <w:pPr>
+        <w:ind w:left="4320" w:hanging="180"/>
+      </w:pPr>
+    </w:lvl>
+    <w:lvl w:ilvl="6" w:tplc="0406000F" w:tentative="1">
+      <w:start w:val="1"/>
+      <w:numFmt w:val="decimal"/>
+      <w:lvlText w:val="%7."/>
+      <w:lvlJc w:val="left"/>
+      <w:pPr>
+        <w:ind w:left="5040" w:hanging="360"/>
+      </w:pPr>
+    </w:lvl>
+    <w:lvl w:ilvl="7" w:tplc="04060019" w:tentative="1">
+      <w:start w:val="1"/>
+      <w:numFmt w:val="lowerLetter"/>
+      <w:lvlText w:val="%8."/>
+      <w:lvlJc w:val="left"/>
+      <w:pPr>
+        <w:ind w:left="5760" w:hanging="360"/>
+      </w:pPr>
+    </w:lvl>
+    <w:lvl w:ilvl="8" w:tplc="0406001B" w:tentative="1">
+      <w:start w:val="1"/>
+      <w:numFmt w:val="lowerRoman"/>
+      <w:lvlText w:val="%9."/>
+      <w:lvlJc w:val="right"/>
+      <w:pPr>
+        <w:ind w:left="6480" w:hanging="180"/>
+      </w:pPr>
+    </w:lvl>
+  </w:abstractNum>
+  <w:abstractNum w:abstractNumId="13" w15:restartNumberingAfterBreak="0">
     <w:nsid w:val="59FE25B8"/>
     <w:multiLevelType w:val="multilevel"/>
     <w:tmpl w:val="0409001D"/>
@@ -2676,7 +6299,7 @@
       </w:pPr>
     </w:lvl>
   </w:abstractNum>
-  <w:abstractNum w:abstractNumId="13" w15:restartNumberingAfterBreak="0">
+  <w:abstractNum w:abstractNumId="14" w15:restartNumberingAfterBreak="0">
     <w:nsid w:val="714E0D1D"/>
     <w:multiLevelType w:val="hybridMultilevel"/>
     <w:tmpl w:val="7D7EACA8"/>
@@ -2792,7 +6415,7 @@
     <w:abstractNumId w:val="10"/>
   </w:num>
   <w:num w:numId="2">
-    <w:abstractNumId w:val="12"/>
+    <w:abstractNumId w:val="13"/>
   </w:num>
   <w:num w:numId="3">
     <w:abstractNumId w:val="11"/>
@@ -2828,7 +6451,10 @@
     <w:abstractNumId w:val="0"/>
   </w:num>
   <w:num w:numId="14">
-    <w:abstractNumId w:val="13"/>
+    <w:abstractNumId w:val="14"/>
+  </w:num>
+  <w:num w:numId="15">
+    <w:abstractNumId w:val="12"/>
   </w:num>
 </w:numbering>
 </file>
@@ -9683,7 +13309,6 @@
     <w:name w:val="List Paragraph"/>
     <w:basedOn w:val="Normal"/>
     <w:uiPriority w:val="99"/>
-    <w:semiHidden/>
     <w:qFormat/>
     <w:rsid w:val="00422943"/>
     <w:pPr>

</xml_diff>